<commit_message>
Narrowed issue as occurring within Library.calculateOverdueFine()
</commit_message>
<xml_diff>
--- a/debug_logs/Bug 1 - Incorrect Calculation of fines.docx
+++ b/debug_logs/Bug 1 - Incorrect Calculation of fines.docx
@@ -128,7 +128,7 @@
         <w:sdtEndPr/>
         <w:sdtContent>
           <w:r>
-            <w:t>UNCONFIRMED</w:t>
+            <w:t>ASSIGNED</w:t>
           </w:r>
         </w:sdtContent>
       </w:sdt>
@@ -1361,7 +1361,23 @@
       </w:tr>
     </w:tbl>
     <w:p/>
-    <w:p/>
+    <w:p>
+      <w:pPr>
+        <w:pStyle w:val="Heading2"/>
+      </w:pPr>
+      <w:r>
+        <w:lastRenderedPageBreak/>
+        <w:t>Replication Comments</w:t>
+      </w:r>
+    </w:p>
+    <w:p>
+      <w:r>
+        <w:t>Confirmed issue</w:t>
+      </w:r>
+      <w:r>
+        <w:t xml:space="preserve"> occurs when loan is overdue by a single day. Returning two days late incurs a fine (fine amount is incorrect, already raised as Bug 2). Returning on time functions as expected. Issue is unchanged by the amount of books borrowed.</w:t>
+      </w:r>
+    </w:p>
     <w:p>
       <w:pPr>
         <w:pStyle w:val="Heading1"/>
@@ -1370,28 +1386,11 @@
         <w:t>Simplification/Tracing</w:t>
       </w:r>
     </w:p>
-    <w:p>
-      <w:r>
-        <w:rPr>
-          <w:rStyle w:val="SubtleEmphasis"/>
-          <w:color w:val="FF0000"/>
-        </w:rPr>
-        <w:t>&lt;</w:t>
-      </w:r>
-      <w:r>
-        <w:rPr>
-          <w:rStyle w:val="SubtleEmphasis"/>
-          <w:color w:val="FF0000"/>
-        </w:rPr>
-        <w:t>List test script actions taken to complete use case&gt;</w:t>
-      </w:r>
-    </w:p>
     <w:sdt>
       <w:sdtPr>
         <w:id w:val="-871772838"/>
         <w15:repeatingSection/>
       </w:sdtPr>
-      <w:sdtEndPr/>
       <w:sdtContent>
         <w:sdt>
           <w:sdtPr>
@@ -1457,11 +1456,759 @@
                         <w:placeholder>
                           <w:docPart w:val="145425F272BB4D39A7AF165A9E5C7834"/>
                         </w:placeholder>
+                        <w15:color w:val="FFFFFF"/>
+                        <w:text/>
+                      </w:sdtPr>
+                      <w:sdtEndPr/>
+                      <w:sdtContent>
+                        <w:r>
+                          <w:rPr>
+                            <w:b/>
+                            <w:bCs/>
+                            <w:color w:val="FFFFFF" w:themeColor="background1"/>
+                          </w:rPr>
+                          <w:t>1</w:t>
+                        </w:r>
+                      </w:sdtContent>
+                    </w:sdt>
+                  </w:p>
+                </w:tc>
+              </w:tr>
+              <w:tr>
+                <w:tc>
+                  <w:tcPr>
+                    <w:tcW w:w="9016" w:type="dxa"/>
+                    <w:gridSpan w:val="2"/>
+                    <w:tcBorders>
+                      <w:top w:val="single" w:sz="4" w:space="0" w:color="4472C4" w:themeColor="accent1"/>
+                      <w:left w:val="single" w:sz="4" w:space="0" w:color="4472C4" w:themeColor="accent1"/>
+                      <w:bottom w:val="single" w:sz="4" w:space="0" w:color="4472C4" w:themeColor="accent1"/>
+                      <w:right w:val="single" w:sz="4" w:space="0" w:color="4472C4" w:themeColor="accent1"/>
+                    </w:tcBorders>
+                  </w:tcPr>
+                  <w:p>
+                    <w:pPr>
+                      <w:spacing w:line="360" w:lineRule="auto"/>
+                    </w:pPr>
+                    <w:r>
+                      <w:t xml:space="preserve">Defect occurs within </w:t>
+                    </w:r>
+                    <w:proofErr w:type="spellStart"/>
+                    <w:r>
+                      <w:t>ReturnBookControl.bookScanned</w:t>
+                    </w:r>
+                    <w:proofErr w:type="spellEnd"/>
+                    <w:r>
+                      <w:t>() processing.</w:t>
+                    </w:r>
+                  </w:p>
+                </w:tc>
+              </w:tr>
+              <w:tr>
+                <w:tc>
+                  <w:tcPr>
+                    <w:tcW w:w="4508" w:type="dxa"/>
+                    <w:tcBorders>
+                      <w:top w:val="single" w:sz="4" w:space="0" w:color="4472C4" w:themeColor="accent1"/>
+                      <w:left w:val="single" w:sz="4" w:space="0" w:color="4472C4" w:themeColor="accent1"/>
+                      <w:bottom w:val="single" w:sz="4" w:space="0" w:color="4472C4" w:themeColor="accent1"/>
+                      <w:right w:val="single" w:sz="4" w:space="0" w:color="4472C4" w:themeColor="accent1"/>
+                    </w:tcBorders>
+                    <w:shd w:val="clear" w:color="auto" w:fill="4472C4" w:themeFill="accent1"/>
+                  </w:tcPr>
+                  <w:p>
+                    <w:pPr>
+                      <w:spacing w:line="360" w:lineRule="auto"/>
+                      <w:rPr>
+                        <w:b/>
+                        <w:bCs/>
+                        <w:color w:val="FFFFFF" w:themeColor="background1"/>
+                      </w:rPr>
+                    </w:pPr>
+                    <w:r>
+                      <w:rPr>
+                        <w:b/>
+                        <w:bCs/>
+                        <w:color w:val="FFFFFF" w:themeColor="background1"/>
+                      </w:rPr>
+                      <w:t xml:space="preserve">Expected </w:t>
+                    </w:r>
+                    <w:r>
+                      <w:rPr>
+                        <w:b/>
+                        <w:bCs/>
+                        <w:color w:val="FFFFFF" w:themeColor="background1"/>
+                      </w:rPr>
+                      <w:t>State</w:t>
+                    </w:r>
+                  </w:p>
+                </w:tc>
+                <w:tc>
+                  <w:tcPr>
+                    <w:tcW w:w="4508" w:type="dxa"/>
+                    <w:tcBorders>
+                      <w:top w:val="single" w:sz="4" w:space="0" w:color="4472C4" w:themeColor="accent1"/>
+                      <w:left w:val="single" w:sz="4" w:space="0" w:color="4472C4" w:themeColor="accent1"/>
+                      <w:bottom w:val="single" w:sz="4" w:space="0" w:color="4472C4" w:themeColor="accent1"/>
+                      <w:right w:val="single" w:sz="4" w:space="0" w:color="4472C4" w:themeColor="accent1"/>
+                    </w:tcBorders>
+                    <w:shd w:val="clear" w:color="auto" w:fill="4472C4" w:themeFill="accent1"/>
+                  </w:tcPr>
+                  <w:p>
+                    <w:pPr>
+                      <w:spacing w:line="360" w:lineRule="auto"/>
+                      <w:rPr>
+                        <w:b/>
+                        <w:bCs/>
+                        <w:color w:val="FFFFFF" w:themeColor="background1"/>
+                      </w:rPr>
+                    </w:pPr>
+                    <w:r>
+                      <w:rPr>
+                        <w:b/>
+                        <w:bCs/>
+                        <w:color w:val="FFFFFF" w:themeColor="background1"/>
+                      </w:rPr>
+                      <w:t>Actual State</w:t>
+                    </w:r>
+                  </w:p>
+                </w:tc>
+              </w:tr>
+              <w:tr>
+                <w:tc>
+                  <w:tcPr>
+                    <w:tcW w:w="4508" w:type="dxa"/>
+                    <w:tcBorders>
+                      <w:top w:val="single" w:sz="4" w:space="0" w:color="4472C4" w:themeColor="accent1"/>
+                      <w:left w:val="single" w:sz="4" w:space="0" w:color="4472C4" w:themeColor="accent1"/>
+                      <w:bottom w:val="single" w:sz="4" w:space="0" w:color="4472C4" w:themeColor="accent1"/>
+                      <w:right w:val="single" w:sz="4" w:space="0" w:color="4472C4" w:themeColor="accent1"/>
+                    </w:tcBorders>
+                  </w:tcPr>
+                  <w:p>
+                    <w:pPr>
+                      <w:spacing w:line="360" w:lineRule="auto"/>
+                    </w:pPr>
+                    <w:proofErr w:type="spellStart"/>
+                    <w:r>
+                      <w:t>bookId</w:t>
+                    </w:r>
+                    <w:proofErr w:type="spellEnd"/>
+                    <w:r>
+                      <w:t xml:space="preserve"> and </w:t>
+                    </w:r>
+                    <w:proofErr w:type="spellStart"/>
+                    <w:r>
+                      <w:t>patronId</w:t>
+                    </w:r>
+                    <w:proofErr w:type="spellEnd"/>
+                    <w:r>
+                      <w:t xml:space="preserve"> remain the same</w:t>
+                    </w:r>
+                  </w:p>
+                </w:tc>
+                <w:tc>
+                  <w:tcPr>
+                    <w:tcW w:w="4508" w:type="dxa"/>
+                    <w:tcBorders>
+                      <w:top w:val="single" w:sz="4" w:space="0" w:color="4472C4" w:themeColor="accent1"/>
+                      <w:left w:val="single" w:sz="4" w:space="0" w:color="4472C4" w:themeColor="accent1"/>
+                      <w:bottom w:val="single" w:sz="4" w:space="0" w:color="4472C4" w:themeColor="accent1"/>
+                      <w:right w:val="single" w:sz="4" w:space="0" w:color="4472C4" w:themeColor="accent1"/>
+                    </w:tcBorders>
+                  </w:tcPr>
+                  <w:p>
+                    <w:pPr>
+                      <w:spacing w:line="360" w:lineRule="auto"/>
+                    </w:pPr>
+                    <w:r>
+                      <w:t>I</w:t>
+                    </w:r>
+                    <w:r>
+                      <w:t>D</w:t>
+                    </w:r>
+                    <w:r>
+                      <w:t>s remained the same</w:t>
+                    </w:r>
+                  </w:p>
+                </w:tc>
+              </w:tr>
+              <w:tr>
+                <w:tc>
+                  <w:tcPr>
+                    <w:tcW w:w="4508" w:type="dxa"/>
+                    <w:tcBorders>
+                      <w:top w:val="single" w:sz="4" w:space="0" w:color="4472C4" w:themeColor="accent1"/>
+                      <w:left w:val="single" w:sz="4" w:space="0" w:color="4472C4" w:themeColor="accent1"/>
+                      <w:bottom w:val="single" w:sz="4" w:space="0" w:color="4472C4" w:themeColor="accent1"/>
+                      <w:right w:val="single" w:sz="4" w:space="0" w:color="4472C4" w:themeColor="accent1"/>
+                    </w:tcBorders>
+                  </w:tcPr>
+                  <w:p>
+                    <w:pPr>
+                      <w:spacing w:line="360" w:lineRule="auto"/>
+                    </w:pPr>
+                    <w:r>
+                      <w:t>Loan State remains OVER_DUE</w:t>
+                    </w:r>
+                  </w:p>
+                </w:tc>
+                <w:tc>
+                  <w:tcPr>
+                    <w:tcW w:w="4508" w:type="dxa"/>
+                    <w:tcBorders>
+                      <w:top w:val="single" w:sz="4" w:space="0" w:color="4472C4" w:themeColor="accent1"/>
+                      <w:left w:val="single" w:sz="4" w:space="0" w:color="4472C4" w:themeColor="accent1"/>
+                      <w:bottom w:val="single" w:sz="4" w:space="0" w:color="4472C4" w:themeColor="accent1"/>
+                      <w:right w:val="single" w:sz="4" w:space="0" w:color="4472C4" w:themeColor="accent1"/>
+                    </w:tcBorders>
+                  </w:tcPr>
+                  <w:p>
+                    <w:pPr>
+                      <w:spacing w:line="360" w:lineRule="auto"/>
+                    </w:pPr>
+                    <w:r>
+                      <w:t>State remained OVER_DUE</w:t>
+                    </w:r>
+                  </w:p>
+                </w:tc>
+              </w:tr>
+              <w:tr>
+                <w:tc>
+                  <w:tcPr>
+                    <w:tcW w:w="4508" w:type="dxa"/>
+                    <w:tcBorders>
+                      <w:top w:val="single" w:sz="4" w:space="0" w:color="4472C4" w:themeColor="accent1"/>
+                      <w:left w:val="single" w:sz="4" w:space="0" w:color="4472C4" w:themeColor="accent1"/>
+                      <w:bottom w:val="single" w:sz="4" w:space="0" w:color="4472C4" w:themeColor="accent1"/>
+                      <w:right w:val="single" w:sz="4" w:space="0" w:color="4472C4" w:themeColor="accent1"/>
+                    </w:tcBorders>
+                  </w:tcPr>
+                  <w:p>
+                    <w:pPr>
+                      <w:spacing w:line="360" w:lineRule="auto"/>
+                    </w:pPr>
+                    <w:r>
+                      <w:t>Fines Payable remains 0.0</w:t>
+                    </w:r>
+                  </w:p>
+                </w:tc>
+                <w:tc>
+                  <w:tcPr>
+                    <w:tcW w:w="4508" w:type="dxa"/>
+                    <w:tcBorders>
+                      <w:top w:val="single" w:sz="4" w:space="0" w:color="4472C4" w:themeColor="accent1"/>
+                      <w:left w:val="single" w:sz="4" w:space="0" w:color="4472C4" w:themeColor="accent1"/>
+                      <w:bottom w:val="single" w:sz="4" w:space="0" w:color="4472C4" w:themeColor="accent1"/>
+                      <w:right w:val="single" w:sz="4" w:space="0" w:color="4472C4" w:themeColor="accent1"/>
+                    </w:tcBorders>
+                  </w:tcPr>
+                  <w:p>
+                    <w:pPr>
+                      <w:spacing w:line="360" w:lineRule="auto"/>
+                    </w:pPr>
+                    <w:r>
+                      <w:t>Fines Payable remained the same</w:t>
+                    </w:r>
+                  </w:p>
+                </w:tc>
+              </w:tr>
+              <w:tr>
+                <w:tc>
+                  <w:tcPr>
+                    <w:tcW w:w="9016" w:type="dxa"/>
+                    <w:gridSpan w:val="2"/>
+                    <w:tcBorders>
+                      <w:top w:val="single" w:sz="4" w:space="0" w:color="4472C4" w:themeColor="accent1"/>
+                      <w:left w:val="single" w:sz="4" w:space="0" w:color="4472C4" w:themeColor="accent1"/>
+                      <w:bottom w:val="single" w:sz="4" w:space="0" w:color="4472C4" w:themeColor="accent1"/>
+                      <w:right w:val="single" w:sz="4" w:space="0" w:color="4472C4" w:themeColor="accent1"/>
+                    </w:tcBorders>
+                    <w:shd w:val="clear" w:color="auto" w:fill="4472C4" w:themeFill="accent1"/>
+                  </w:tcPr>
+                  <w:p>
+                    <w:pPr>
+                      <w:spacing w:line="360" w:lineRule="auto"/>
+                      <w:rPr>
+                        <w:b/>
+                        <w:bCs/>
+                      </w:rPr>
+                    </w:pPr>
+                    <w:r>
+                      <w:rPr>
+                        <w:b/>
+                        <w:bCs/>
+                        <w:color w:val="FFFFFF" w:themeColor="background1"/>
+                      </w:rPr>
+                      <w:t>Conclusion</w:t>
+                    </w:r>
+                  </w:p>
+                </w:tc>
+              </w:tr>
+              <w:tr>
+                <w:tc>
+                  <w:tcPr>
+                    <w:tcW w:w="9016" w:type="dxa"/>
+                    <w:gridSpan w:val="2"/>
+                    <w:tcBorders>
+                      <w:top w:val="single" w:sz="4" w:space="0" w:color="4472C4" w:themeColor="accent1"/>
+                      <w:left w:val="single" w:sz="4" w:space="0" w:color="4472C4" w:themeColor="accent1"/>
+                      <w:bottom w:val="single" w:sz="4" w:space="0" w:color="4472C4" w:themeColor="accent1"/>
+                      <w:right w:val="single" w:sz="4" w:space="0" w:color="4472C4" w:themeColor="accent1"/>
+                    </w:tcBorders>
+                  </w:tcPr>
+                  <w:p>
+                    <w:pPr>
+                      <w:spacing w:line="360" w:lineRule="auto"/>
+                    </w:pPr>
+                    <w:r>
+                      <w:t>Hypothesis confirmed. Pat</w:t>
+                    </w:r>
+                    <w:r>
+                      <w:t>r</w:t>
+                    </w:r>
+                    <w:r>
+                      <w:t xml:space="preserve">on fines after </w:t>
+                    </w:r>
+                    <w:proofErr w:type="spellStart"/>
+                    <w:r>
+                      <w:t>bookScanned</w:t>
+                    </w:r>
+                    <w:proofErr w:type="spellEnd"/>
+                    <w:r>
+                      <w:t xml:space="preserve">() should have increased and have not. </w:t>
+                    </w:r>
+                  </w:p>
+                </w:tc>
+              </w:tr>
+            </w:tbl>
+            <w:p>
+              <w:pPr>
+                <w:rPr>
+                  <w:b/>
+                  <w:bCs/>
+                </w:rPr>
+              </w:pPr>
+              <w:r>
+                <w:rPr>
+                  <w:b/>
+                  <w:bCs/>
+                </w:rPr>
+                <w:t>Screenshots/Comments:</w:t>
+              </w:r>
+            </w:p>
+            <w:p/>
+          </w:sdtContent>
+        </w:sdt>
+        <w:sdt>
+          <w:sdtPr>
+            <w:id w:val="665214368"/>
+            <w:placeholder>
+              <w:docPart w:val="4E21195E8C2B42AAB8270DCDEEA3030B"/>
+            </w:placeholder>
+            <w15:repeatingSectionItem/>
+          </w:sdtPr>
+          <w:sdtContent>
+            <w:tbl>
+              <w:tblPr>
+                <w:tblStyle w:val="TableGrid"/>
+                <w:tblW w:w="0" w:type="auto"/>
+                <w:tblLook w:val="04A0" w:firstRow="1" w:lastRow="0" w:firstColumn="1" w:lastColumn="0" w:noHBand="0" w:noVBand="1"/>
+              </w:tblPr>
+              <w:tblGrid>
+                <w:gridCol w:w="4508"/>
+                <w:gridCol w:w="4508"/>
+              </w:tblGrid>
+              <w:tr>
+                <w:tc>
+                  <w:tcPr>
+                    <w:tcW w:w="9016" w:type="dxa"/>
+                    <w:gridSpan w:val="2"/>
+                    <w:tcBorders>
+                      <w:top w:val="single" w:sz="4" w:space="0" w:color="4472C4" w:themeColor="accent1"/>
+                      <w:left w:val="single" w:sz="4" w:space="0" w:color="4472C4" w:themeColor="accent1"/>
+                      <w:bottom w:val="single" w:sz="4" w:space="0" w:color="4472C4" w:themeColor="accent1"/>
+                      <w:right w:val="single" w:sz="4" w:space="0" w:color="4472C4" w:themeColor="accent1"/>
+                    </w:tcBorders>
+                    <w:shd w:val="clear" w:color="auto" w:fill="4472C4" w:themeFill="accent1"/>
+                  </w:tcPr>
+                  <w:p>
+                    <w:pPr>
+                      <w:spacing w:line="360" w:lineRule="auto"/>
+                    </w:pPr>
+                    <w:r>
+                      <w:rPr>
+                        <w:b/>
+                        <w:bCs/>
+                        <w:color w:val="FFFFFF" w:themeColor="background1"/>
+                      </w:rPr>
+                      <w:t>Hypothesis #</w:t>
+                    </w:r>
+                    <w:sdt>
+                      <w:sdtPr>
+                        <w:rPr>
+                          <w:b/>
+                          <w:bCs/>
+                          <w:color w:val="FFFFFF" w:themeColor="background1"/>
+                        </w:rPr>
+                        <w:id w:val="589055405"/>
+                        <w:placeholder>
+                          <w:docPart w:val="2E38281E4D954F4A881AEDCE98C871B3"/>
+                        </w:placeholder>
+                        <w15:color w:val="FFFFFF"/>
+                        <w:text/>
+                      </w:sdtPr>
+                      <w:sdtContent>
+                        <w:r>
+                          <w:rPr>
+                            <w:b/>
+                            <w:bCs/>
+                            <w:color w:val="FFFFFF" w:themeColor="background1"/>
+                          </w:rPr>
+                          <w:t>2</w:t>
+                        </w:r>
+                      </w:sdtContent>
+                    </w:sdt>
+                  </w:p>
+                </w:tc>
+              </w:tr>
+              <w:tr>
+                <w:tc>
+                  <w:tcPr>
+                    <w:tcW w:w="9016" w:type="dxa"/>
+                    <w:gridSpan w:val="2"/>
+                    <w:tcBorders>
+                      <w:top w:val="single" w:sz="4" w:space="0" w:color="4472C4" w:themeColor="accent1"/>
+                      <w:left w:val="single" w:sz="4" w:space="0" w:color="4472C4" w:themeColor="accent1"/>
+                      <w:bottom w:val="single" w:sz="4" w:space="0" w:color="4472C4" w:themeColor="accent1"/>
+                      <w:right w:val="single" w:sz="4" w:space="0" w:color="4472C4" w:themeColor="accent1"/>
+                    </w:tcBorders>
+                  </w:tcPr>
+                  <w:p>
+                    <w:pPr>
+                      <w:spacing w:line="360" w:lineRule="auto"/>
+                    </w:pPr>
+                    <w:r>
+                      <w:t xml:space="preserve">Defect occurs within the call to </w:t>
+                    </w:r>
+                    <w:proofErr w:type="spellStart"/>
+                    <w:r>
+                      <w:t>library.calculateOverdueFine</w:t>
+                    </w:r>
+                    <w:proofErr w:type="spellEnd"/>
+                    <w:r>
+                      <w:t>(</w:t>
+                    </w:r>
+                    <w:proofErr w:type="spellStart"/>
+                    <w:r>
+                      <w:t>currentLoan</w:t>
+                    </w:r>
+                    <w:proofErr w:type="spellEnd"/>
+                    <w:r>
+                      <w:t>)</w:t>
+                    </w:r>
+                  </w:p>
+                </w:tc>
+              </w:tr>
+              <w:tr>
+                <w:tc>
+                  <w:tcPr>
+                    <w:tcW w:w="4508" w:type="dxa"/>
+                    <w:tcBorders>
+                      <w:top w:val="single" w:sz="4" w:space="0" w:color="4472C4" w:themeColor="accent1"/>
+                      <w:left w:val="single" w:sz="4" w:space="0" w:color="4472C4" w:themeColor="accent1"/>
+                      <w:bottom w:val="single" w:sz="4" w:space="0" w:color="4472C4" w:themeColor="accent1"/>
+                      <w:right w:val="single" w:sz="4" w:space="0" w:color="4472C4" w:themeColor="accent1"/>
+                    </w:tcBorders>
+                    <w:shd w:val="clear" w:color="auto" w:fill="4472C4" w:themeFill="accent1"/>
+                  </w:tcPr>
+                  <w:p>
+                    <w:pPr>
+                      <w:spacing w:line="360" w:lineRule="auto"/>
+                      <w:rPr>
+                        <w:b/>
+                        <w:bCs/>
+                        <w:color w:val="FFFFFF" w:themeColor="background1"/>
+                      </w:rPr>
+                    </w:pPr>
+                    <w:r>
+                      <w:rPr>
+                        <w:b/>
+                        <w:bCs/>
+                        <w:color w:val="FFFFFF" w:themeColor="background1"/>
+                      </w:rPr>
+                      <w:t xml:space="preserve">Expected </w:t>
+                    </w:r>
+                    <w:r>
+                      <w:rPr>
+                        <w:b/>
+                        <w:bCs/>
+                        <w:color w:val="FFFFFF" w:themeColor="background1"/>
+                      </w:rPr>
+                      <w:t>State</w:t>
+                    </w:r>
+                  </w:p>
+                </w:tc>
+                <w:tc>
+                  <w:tcPr>
+                    <w:tcW w:w="4508" w:type="dxa"/>
+                    <w:tcBorders>
+                      <w:top w:val="single" w:sz="4" w:space="0" w:color="4472C4" w:themeColor="accent1"/>
+                      <w:left w:val="single" w:sz="4" w:space="0" w:color="4472C4" w:themeColor="accent1"/>
+                      <w:bottom w:val="single" w:sz="4" w:space="0" w:color="4472C4" w:themeColor="accent1"/>
+                      <w:right w:val="single" w:sz="4" w:space="0" w:color="4472C4" w:themeColor="accent1"/>
+                    </w:tcBorders>
+                    <w:shd w:val="clear" w:color="auto" w:fill="4472C4" w:themeFill="accent1"/>
+                  </w:tcPr>
+                  <w:p>
+                    <w:pPr>
+                      <w:spacing w:line="360" w:lineRule="auto"/>
+                      <w:rPr>
+                        <w:b/>
+                        <w:bCs/>
+                        <w:color w:val="FFFFFF" w:themeColor="background1"/>
+                      </w:rPr>
+                    </w:pPr>
+                    <w:r>
+                      <w:rPr>
+                        <w:b/>
+                        <w:bCs/>
+                        <w:color w:val="FFFFFF" w:themeColor="background1"/>
+                      </w:rPr>
+                      <w:t>Actual State</w:t>
+                    </w:r>
+                  </w:p>
+                </w:tc>
+              </w:tr>
+              <w:tr>
+                <w:tc>
+                  <w:tcPr>
+                    <w:tcW w:w="4508" w:type="dxa"/>
+                    <w:tcBorders>
+                      <w:top w:val="single" w:sz="4" w:space="0" w:color="4472C4" w:themeColor="accent1"/>
+                      <w:left w:val="single" w:sz="4" w:space="0" w:color="4472C4" w:themeColor="accent1"/>
+                      <w:bottom w:val="single" w:sz="4" w:space="0" w:color="4472C4" w:themeColor="accent1"/>
+                      <w:right w:val="single" w:sz="4" w:space="0" w:color="4472C4" w:themeColor="accent1"/>
+                    </w:tcBorders>
+                  </w:tcPr>
+                  <w:p>
+                    <w:pPr>
+                      <w:spacing w:line="360" w:lineRule="auto"/>
+                    </w:pPr>
+                    <w:r>
+                      <w:t>Return value equals 0.0</w:t>
+                    </w:r>
+                  </w:p>
+                </w:tc>
+                <w:tc>
+                  <w:tcPr>
+                    <w:tcW w:w="4508" w:type="dxa"/>
+                    <w:tcBorders>
+                      <w:top w:val="single" w:sz="4" w:space="0" w:color="4472C4" w:themeColor="accent1"/>
+                      <w:left w:val="single" w:sz="4" w:space="0" w:color="4472C4" w:themeColor="accent1"/>
+                      <w:bottom w:val="single" w:sz="4" w:space="0" w:color="4472C4" w:themeColor="accent1"/>
+                      <w:right w:val="single" w:sz="4" w:space="0" w:color="4472C4" w:themeColor="accent1"/>
+                    </w:tcBorders>
+                  </w:tcPr>
+                  <w:p>
+                    <w:pPr>
+                      <w:spacing w:line="360" w:lineRule="auto"/>
+                    </w:pPr>
+                    <w:r>
+                      <w:t>Returns 0.0</w:t>
+                    </w:r>
+                  </w:p>
+                </w:tc>
+              </w:tr>
+              <w:tr>
+                <w:tc>
+                  <w:tcPr>
+                    <w:tcW w:w="9016" w:type="dxa"/>
+                    <w:gridSpan w:val="2"/>
+                    <w:tcBorders>
+                      <w:top w:val="single" w:sz="4" w:space="0" w:color="4472C4" w:themeColor="accent1"/>
+                      <w:left w:val="single" w:sz="4" w:space="0" w:color="4472C4" w:themeColor="accent1"/>
+                      <w:bottom w:val="single" w:sz="4" w:space="0" w:color="4472C4" w:themeColor="accent1"/>
+                      <w:right w:val="single" w:sz="4" w:space="0" w:color="4472C4" w:themeColor="accent1"/>
+                    </w:tcBorders>
+                    <w:shd w:val="clear" w:color="auto" w:fill="4472C4" w:themeFill="accent1"/>
+                  </w:tcPr>
+                  <w:p>
+                    <w:pPr>
+                      <w:spacing w:line="360" w:lineRule="auto"/>
+                      <w:rPr>
+                        <w:b/>
+                        <w:bCs/>
+                      </w:rPr>
+                    </w:pPr>
+                    <w:r>
+                      <w:rPr>
+                        <w:b/>
+                        <w:bCs/>
+                        <w:color w:val="FFFFFF" w:themeColor="background1"/>
+                      </w:rPr>
+                      <w:t>Conclusion</w:t>
+                    </w:r>
+                  </w:p>
+                </w:tc>
+              </w:tr>
+              <w:tr>
+                <w:tc>
+                  <w:tcPr>
+                    <w:tcW w:w="9016" w:type="dxa"/>
+                    <w:gridSpan w:val="2"/>
+                    <w:tcBorders>
+                      <w:top w:val="single" w:sz="4" w:space="0" w:color="4472C4" w:themeColor="accent1"/>
+                      <w:left w:val="single" w:sz="4" w:space="0" w:color="4472C4" w:themeColor="accent1"/>
+                      <w:bottom w:val="single" w:sz="4" w:space="0" w:color="4472C4" w:themeColor="accent1"/>
+                      <w:right w:val="single" w:sz="4" w:space="0" w:color="4472C4" w:themeColor="accent1"/>
+                    </w:tcBorders>
+                  </w:tcPr>
+                  <w:p>
+                    <w:pPr>
+                      <w:spacing w:line="360" w:lineRule="auto"/>
+                    </w:pPr>
+                    <w:r>
+                      <w:t xml:space="preserve">Hypothesis confirmed. </w:t>
+                    </w:r>
+                    <w:r>
+                      <w:t>Overdue fine calculation returns 0.0</w:t>
+                    </w:r>
+                  </w:p>
+                </w:tc>
+              </w:tr>
+            </w:tbl>
+            <w:p>
+              <w:pPr>
+                <w:rPr>
+                  <w:b/>
+                  <w:bCs/>
+                </w:rPr>
+              </w:pPr>
+              <w:r>
+                <w:rPr>
+                  <w:b/>
+                  <w:bCs/>
+                </w:rPr>
+                <w:t>Screenshots/Comments:</w:t>
+              </w:r>
+            </w:p>
+            <w:p>
+              <w:r>
+                <w:drawing>
+                  <wp:inline distT="0" distB="0" distL="0" distR="0" wp14:anchorId="174F338C" wp14:editId="3E76AF05">
+                    <wp:extent cx="5731510" cy="1363980"/>
+                    <wp:effectExtent l="0" t="0" r="2540" b="7620"/>
+                    <wp:docPr id="2" name="Picture 2"/>
+                    <wp:cNvGraphicFramePr>
+                      <a:graphicFrameLocks xmlns:a="http://schemas.openxmlformats.org/drawingml/2006/main" noChangeAspect="1"/>
+                    </wp:cNvGraphicFramePr>
+                    <a:graphic xmlns:a="http://schemas.openxmlformats.org/drawingml/2006/main">
+                      <a:graphicData uri="http://schemas.openxmlformats.org/drawingml/2006/picture">
+                        <pic:pic xmlns:pic="http://schemas.openxmlformats.org/drawingml/2006/picture">
+                          <pic:nvPicPr>
+                            <pic:cNvPr id="1" name=""/>
+                            <pic:cNvPicPr/>
+                          </pic:nvPicPr>
+                          <pic:blipFill>
+                            <a:blip r:embed="rId10"/>
+                            <a:stretch>
+                              <a:fillRect/>
+                            </a:stretch>
+                          </pic:blipFill>
+                          <pic:spPr>
+                            <a:xfrm>
+                              <a:off x="0" y="0"/>
+                              <a:ext cx="5731510" cy="1363980"/>
+                            </a:xfrm>
+                            <a:prstGeom prst="rect">
+                              <a:avLst/>
+                            </a:prstGeom>
+                          </pic:spPr>
+                        </pic:pic>
+                      </a:graphicData>
+                    </a:graphic>
+                  </wp:inline>
+                </w:drawing>
+              </w:r>
+            </w:p>
+            <w:p/>
+            <w:p>
+              <w:r>
+                <w:t xml:space="preserve">Can write an automated test for </w:t>
+              </w:r>
+              <w:proofErr w:type="spellStart"/>
+              <w:r>
+                <w:t>Library.calculateOverdueFine</w:t>
+              </w:r>
+              <w:proofErr w:type="spellEnd"/>
+              <w:r>
+                <w:t>().</w:t>
+              </w:r>
+            </w:p>
+            <w:p/>
+            <w:p/>
+          </w:sdtContent>
+        </w:sdt>
+        <w:sdt>
+          <w:sdtPr>
+            <w:id w:val="318933467"/>
+            <w:placeholder>
+              <w:docPart w:val="42470652CB174BA0AC7DD7F280C4D4F5"/>
+            </w:placeholder>
+            <w15:repeatingSectionItem/>
+          </w:sdtPr>
+          <w:sdtContent>
+            <w:tbl>
+              <w:tblPr>
+                <w:tblStyle w:val="TableGrid"/>
+                <w:tblW w:w="0" w:type="auto"/>
+                <w:tblLook w:val="04A0" w:firstRow="1" w:lastRow="0" w:firstColumn="1" w:lastColumn="0" w:noHBand="0" w:noVBand="1"/>
+              </w:tblPr>
+              <w:tblGrid>
+                <w:gridCol w:w="4508"/>
+                <w:gridCol w:w="4508"/>
+              </w:tblGrid>
+              <w:tr>
+                <w:tc>
+                  <w:tcPr>
+                    <w:tcW w:w="9016" w:type="dxa"/>
+                    <w:gridSpan w:val="2"/>
+                    <w:tcBorders>
+                      <w:top w:val="single" w:sz="4" w:space="0" w:color="4472C4" w:themeColor="accent1"/>
+                      <w:left w:val="single" w:sz="4" w:space="0" w:color="4472C4" w:themeColor="accent1"/>
+                      <w:bottom w:val="single" w:sz="4" w:space="0" w:color="4472C4" w:themeColor="accent1"/>
+                      <w:right w:val="single" w:sz="4" w:space="0" w:color="4472C4" w:themeColor="accent1"/>
+                    </w:tcBorders>
+                    <w:shd w:val="clear" w:color="auto" w:fill="4472C4" w:themeFill="accent1"/>
+                  </w:tcPr>
+                  <w:p>
+                    <w:pPr>
+                      <w:spacing w:line="360" w:lineRule="auto"/>
+                    </w:pPr>
+                    <w:r>
+                      <w:rPr>
+                        <w:b/>
+                        <w:bCs/>
+                        <w:color w:val="FFFFFF" w:themeColor="background1"/>
+                      </w:rPr>
+                      <w:t>Hypothesis #</w:t>
+                    </w:r>
+                    <w:sdt>
+                      <w:sdtPr>
+                        <w:rPr>
+                          <w:b/>
+                          <w:bCs/>
+                          <w:color w:val="FFFFFF" w:themeColor="background1"/>
+                        </w:rPr>
+                        <w:id w:val="121500872"/>
+                        <w:placeholder>
+                          <w:docPart w:val="3AFEAF4B33B646738A0FF6C85E060E96"/>
+                        </w:placeholder>
                         <w:showingPlcHdr/>
                         <w15:color w:val="FFFFFF"/>
                         <w:text/>
                       </w:sdtPr>
-                      <w:sdtEndPr/>
                       <w:sdtContent>
                         <w:r>
                           <w:rPr>
@@ -1523,7 +2270,15 @@
                         <w:bCs/>
                         <w:color w:val="FFFFFF" w:themeColor="background1"/>
                       </w:rPr>
-                      <w:t>Expected State</w:t>
+                      <w:t xml:space="preserve">Expected </w:t>
+                    </w:r>
+                    <w:r>
+                      <w:rPr>
+                        <w:b/>
+                        <w:bCs/>
+                        <w:color w:val="FFFFFF" w:themeColor="background1"/>
+                      </w:rPr>
+                      <w:t>State</w:t>
                     </w:r>
                   </w:p>
                 </w:tc>
@@ -1678,7 +2433,6 @@
                 </w:tc>
               </w:tr>
             </w:tbl>
-            <w:p/>
             <w:p>
               <w:pPr>
                 <w:rPr>
@@ -1694,6 +2448,7 @@
                 <w:t>Screenshots/Comments:</w:t>
               </w:r>
             </w:p>
+            <w:p/>
             <w:p/>
           </w:sdtContent>
         </w:sdt>
@@ -1755,9 +2510,9 @@
     <w:p/>
     <w:p/>
     <w:sectPr>
-      <w:headerReference w:type="default" r:id="rId10"/>
-      <w:footerReference w:type="default" r:id="rId11"/>
-      <w:footerReference w:type="first" r:id="rId12"/>
+      <w:headerReference w:type="default" r:id="rId11"/>
+      <w:footerReference w:type="default" r:id="rId12"/>
+      <w:footerReference w:type="first" r:id="rId13"/>
       <w:pgSz w:w="11906" w:h="16838"/>
       <w:pgMar w:top="1440" w:right="1440" w:bottom="1440" w:left="1440" w:header="708" w:footer="708" w:gutter="0"/>
       <w:cols w:space="708"/>
@@ -3263,6 +4018,128 @@
         </w:p>
       </w:docPartBody>
     </w:docPart>
+    <w:docPart>
+      <w:docPartPr>
+        <w:name w:val="4E21195E8C2B42AAB8270DCDEEA3030B"/>
+        <w:category>
+          <w:name w:val="General"/>
+          <w:gallery w:val="placeholder"/>
+        </w:category>
+        <w:types>
+          <w:type w:val="bbPlcHdr"/>
+        </w:types>
+        <w:behaviors>
+          <w:behavior w:val="content"/>
+        </w:behaviors>
+        <w:guid w:val="{E926FA51-20F9-439F-8FE6-3ECC86AA8D6D}"/>
+      </w:docPartPr>
+      <w:docPartBody>
+        <w:p>
+          <w:pPr>
+            <w:pStyle w:val="4E21195E8C2B42AAB8270DCDEEA3030B"/>
+          </w:pPr>
+          <w:r>
+            <w:rPr>
+              <w:rStyle w:val="PlaceholderText"/>
+            </w:rPr>
+            <w:t>Enter any content that you want to repeat, including other content controls. You can also insert this control around table rows in order to repeat parts of a table.</w:t>
+          </w:r>
+        </w:p>
+      </w:docPartBody>
+    </w:docPart>
+    <w:docPart>
+      <w:docPartPr>
+        <w:name w:val="2E38281E4D954F4A881AEDCE98C871B3"/>
+        <w:category>
+          <w:name w:val="General"/>
+          <w:gallery w:val="placeholder"/>
+        </w:category>
+        <w:types>
+          <w:type w:val="bbPlcHdr"/>
+        </w:types>
+        <w:behaviors>
+          <w:behavior w:val="content"/>
+        </w:behaviors>
+        <w:guid w:val="{342E367D-900B-4B8D-93A9-05EAE5516188}"/>
+      </w:docPartPr>
+      <w:docPartBody>
+        <w:p>
+          <w:pPr>
+            <w:pStyle w:val="2E38281E4D954F4A881AEDCE98C871B3"/>
+          </w:pPr>
+          <w:r>
+            <w:rPr>
+              <w:rStyle w:val="PlaceholderText"/>
+              <w:b/>
+              <w:bCs/>
+              <w:color w:val="FFFFFF" w:themeColor="background1"/>
+            </w:rPr>
+            <w:t>Click or tap here to enter number.</w:t>
+          </w:r>
+        </w:p>
+      </w:docPartBody>
+    </w:docPart>
+    <w:docPart>
+      <w:docPartPr>
+        <w:name w:val="42470652CB174BA0AC7DD7F280C4D4F5"/>
+        <w:category>
+          <w:name w:val="General"/>
+          <w:gallery w:val="placeholder"/>
+        </w:category>
+        <w:types>
+          <w:type w:val="bbPlcHdr"/>
+        </w:types>
+        <w:behaviors>
+          <w:behavior w:val="content"/>
+        </w:behaviors>
+        <w:guid w:val="{4DFBD79C-9C2B-448F-8444-9B0434D02A41}"/>
+      </w:docPartPr>
+      <w:docPartBody>
+        <w:p>
+          <w:pPr>
+            <w:pStyle w:val="42470652CB174BA0AC7DD7F280C4D4F5"/>
+          </w:pPr>
+          <w:r>
+            <w:rPr>
+              <w:rStyle w:val="PlaceholderText"/>
+            </w:rPr>
+            <w:t>Enter any content that you want to repeat, including other content controls. You can also insert this control around table rows in order to repeat parts of a table.</w:t>
+          </w:r>
+        </w:p>
+      </w:docPartBody>
+    </w:docPart>
+    <w:docPart>
+      <w:docPartPr>
+        <w:name w:val="3AFEAF4B33B646738A0FF6C85E060E96"/>
+        <w:category>
+          <w:name w:val="General"/>
+          <w:gallery w:val="placeholder"/>
+        </w:category>
+        <w:types>
+          <w:type w:val="bbPlcHdr"/>
+        </w:types>
+        <w:behaviors>
+          <w:behavior w:val="content"/>
+        </w:behaviors>
+        <w:guid w:val="{37176081-8DDD-4FDE-87B7-F431B26C9CF0}"/>
+      </w:docPartPr>
+      <w:docPartBody>
+        <w:p>
+          <w:pPr>
+            <w:pStyle w:val="3AFEAF4B33B646738A0FF6C85E060E96"/>
+          </w:pPr>
+          <w:r>
+            <w:rPr>
+              <w:rStyle w:val="PlaceholderText"/>
+              <w:b/>
+              <w:bCs/>
+              <w:color w:val="FFFFFF" w:themeColor="background1"/>
+            </w:rPr>
+            <w:t>Click or tap here to enter number.</w:t>
+          </w:r>
+        </w:p>
+      </w:docPartBody>
+    </w:docPart>
   </w:docParts>
 </w:glossaryDocument>
 </file>
@@ -3330,7 +4207,7 @@
   </w:compat>
   <w:rsids>
     <w:rsidRoot w:val="00E47FCD"/>
-    <w:rsid w:val="00D24CCE"/>
+    <w:rsid w:val="00383B49"/>
     <w:rsid w:val="00E47FCD"/>
     <w:rsid w:val="00EC5CA7"/>
   </w:rsids>
@@ -3803,8 +4680,16 @@
   <w:style w:type="paragraph" w:customStyle="1" w:styleId="3FC1164BAC1941149522C9DF6B27DAE4">
     <w:name w:val="3FC1164BAC1941149522C9DF6B27DAE4"/>
   </w:style>
+  <w:style w:type="paragraph" w:customStyle="1" w:styleId="3D595F1C42584014B6C8281A110A06F8">
+    <w:name w:val="3D595F1C42584014B6C8281A110A06F8"/>
+    <w:rsid w:val="00EC5CA7"/>
+  </w:style>
   <w:style w:type="paragraph" w:customStyle="1" w:styleId="360384F269E044B6963F4F45FA284299">
     <w:name w:val="360384F269E044B6963F4F45FA284299"/>
+  </w:style>
+  <w:style w:type="paragraph" w:customStyle="1" w:styleId="1BD04AFC648343C28C08DCAB2353DD10">
+    <w:name w:val="1BD04AFC648343C28C08DCAB2353DD10"/>
+    <w:rsid w:val="00EC5CA7"/>
   </w:style>
   <w:style w:type="paragraph" w:customStyle="1" w:styleId="30720F731B1843AEA1ECC714E8AE6BA31">
     <w:name w:val="30720F731B1843AEA1ECC714E8AE6BA31"/>
@@ -3822,6 +4707,10 @@
       <w:lang w:eastAsia="en-US"/>
     </w:rPr>
   </w:style>
+  <w:style w:type="paragraph" w:customStyle="1" w:styleId="C9F9EFC6B0BC446CB6D571980680BA82">
+    <w:name w:val="C9F9EFC6B0BC446CB6D571980680BA82"/>
+    <w:rsid w:val="00EC5CA7"/>
+  </w:style>
   <w:style w:type="paragraph" w:customStyle="1" w:styleId="FB01BB4ADA6D4379AC28400E4FDAE2771">
     <w:name w:val="FB01BB4ADA6D4379AC28400E4FDAE2771"/>
     <w:rsid w:val="00EC5CA7"/>
@@ -3837,6 +4726,10 @@
       <w:lang w:eastAsia="en-US"/>
     </w:rPr>
   </w:style>
+  <w:style w:type="paragraph" w:customStyle="1" w:styleId="864D2FFEBF89493EA13EBD3209246F65">
+    <w:name w:val="864D2FFEBF89493EA13EBD3209246F65"/>
+    <w:rsid w:val="00EC5CA7"/>
+  </w:style>
   <w:style w:type="paragraph" w:customStyle="1" w:styleId="62A8A45EC51B424EBBA8C5FF2BEBC0CE1">
     <w:name w:val="62A8A45EC51B424EBBA8C5FF2BEBC0CE1"/>
     <w:rsid w:val="00EC5CA7"/>
@@ -3851,6 +4744,42 @@
       <w:rFonts w:eastAsiaTheme="minorHAnsi"/>
       <w:lang w:eastAsia="en-US"/>
     </w:rPr>
+  </w:style>
+  <w:style w:type="paragraph" w:customStyle="1" w:styleId="509E5A3532564CAAA14383095E77C17B">
+    <w:name w:val="509E5A3532564CAAA14383095E77C17B"/>
+    <w:rsid w:val="00EC5CA7"/>
+  </w:style>
+  <w:style w:type="paragraph" w:customStyle="1" w:styleId="76159897A55E4634B9CB2EF8B978D062">
+    <w:name w:val="76159897A55E4634B9CB2EF8B978D062"/>
+    <w:rsid w:val="00EC5CA7"/>
+  </w:style>
+  <w:style w:type="paragraph" w:customStyle="1" w:styleId="CF7BFB3285EE43D298C4D18C686807E3">
+    <w:name w:val="CF7BFB3285EE43D298C4D18C686807E3"/>
+    <w:rsid w:val="00EC5CA7"/>
+  </w:style>
+  <w:style w:type="paragraph" w:customStyle="1" w:styleId="0247F78F450141658A17BD6D3725DCC6">
+    <w:name w:val="0247F78F450141658A17BD6D3725DCC6"/>
+    <w:rsid w:val="00EC5CA7"/>
+  </w:style>
+  <w:style w:type="paragraph" w:customStyle="1" w:styleId="5FFCE1401E7941C8AB91B167479B0B79">
+    <w:name w:val="5FFCE1401E7941C8AB91B167479B0B79"/>
+    <w:rsid w:val="00EC5CA7"/>
+  </w:style>
+  <w:style w:type="paragraph" w:customStyle="1" w:styleId="4E21195E8C2B42AAB8270DCDEEA3030B">
+    <w:name w:val="4E21195E8C2B42AAB8270DCDEEA3030B"/>
+    <w:rsid w:val="00EC5CA7"/>
+  </w:style>
+  <w:style w:type="paragraph" w:customStyle="1" w:styleId="2E38281E4D954F4A881AEDCE98C871B3">
+    <w:name w:val="2E38281E4D954F4A881AEDCE98C871B3"/>
+    <w:rsid w:val="00EC5CA7"/>
+  </w:style>
+  <w:style w:type="paragraph" w:customStyle="1" w:styleId="42470652CB174BA0AC7DD7F280C4D4F5">
+    <w:name w:val="42470652CB174BA0AC7DD7F280C4D4F5"/>
+    <w:rsid w:val="00EC5CA7"/>
+  </w:style>
+  <w:style w:type="paragraph" w:customStyle="1" w:styleId="3AFEAF4B33B646738A0FF6C85E060E96">
+    <w:name w:val="3AFEAF4B33B646738A0FF6C85E060E96"/>
+    <w:rsid w:val="00EC5CA7"/>
   </w:style>
 </w:styles>
 </file>

</xml_diff>

<commit_message>
Traced bug to Calendar.getDaysDifference()
</commit_message>
<xml_diff>
--- a/debug_logs/Bug 1 - Incorrect Calculation of fines.docx
+++ b/debug_logs/Bug 1 - Incorrect Calculation of fines.docx
@@ -1085,11 +1085,9 @@
             <w:pPr>
               <w:spacing w:line="360" w:lineRule="auto"/>
             </w:pPr>
-            <w:proofErr w:type="spellStart"/>
             <w:r>
               <w:t>Mustermann</w:t>
             </w:r>
-            <w:proofErr w:type="spellEnd"/>
           </w:p>
         </w:tc>
       </w:tr>
@@ -1491,15 +1489,7 @@
                       <w:spacing w:line="360" w:lineRule="auto"/>
                     </w:pPr>
                     <w:r>
-                      <w:t xml:space="preserve">Defect occurs within </w:t>
-                    </w:r>
-                    <w:proofErr w:type="spellStart"/>
-                    <w:r>
-                      <w:t>ReturnBookControl.bookScanned</w:t>
-                    </w:r>
-                    <w:proofErr w:type="spellEnd"/>
-                    <w:r>
-                      <w:t>() processing.</w:t>
+                      <w:t>Defect occurs within ReturnBookControl.bookScanned() processing.</w:t>
                     </w:r>
                   </w:p>
                 </w:tc>
@@ -1589,21 +1579,8 @@
                     <w:pPr>
                       <w:spacing w:line="360" w:lineRule="auto"/>
                     </w:pPr>
-                    <w:proofErr w:type="spellStart"/>
                     <w:r>
-                      <w:t>bookId</w:t>
-                    </w:r>
-                    <w:proofErr w:type="spellEnd"/>
-                    <w:r>
-                      <w:t xml:space="preserve"> and </w:t>
-                    </w:r>
-                    <w:proofErr w:type="spellStart"/>
-                    <w:r>
-                      <w:t>patronId</w:t>
-                    </w:r>
-                    <w:proofErr w:type="spellEnd"/>
-                    <w:r>
-                      <w:t xml:space="preserve"> remain the same</w:t>
+                      <w:t>bookId and patronId remain the same</w:t>
                     </w:r>
                   </w:p>
                 </w:tc>
@@ -1768,15 +1745,7 @@
                       <w:t>r</w:t>
                     </w:r>
                     <w:r>
-                      <w:t xml:space="preserve">on fines after </w:t>
-                    </w:r>
-                    <w:proofErr w:type="spellStart"/>
-                    <w:r>
-                      <w:t>bookScanned</w:t>
-                    </w:r>
-                    <w:proofErr w:type="spellEnd"/>
-                    <w:r>
-                      <w:t xml:space="preserve">() should have increased and have not. </w:t>
+                      <w:t xml:space="preserve">on fines after bookScanned() should have increased and have not. </w:t>
                     </w:r>
                   </w:p>
                 </w:tc>
@@ -1889,23 +1858,7 @@
                       <w:spacing w:line="360" w:lineRule="auto"/>
                     </w:pPr>
                     <w:r>
-                      <w:t xml:space="preserve">Defect occurs within the call to </w:t>
-                    </w:r>
-                    <w:proofErr w:type="spellStart"/>
-                    <w:r>
-                      <w:t>library.calculateOverdueFine</w:t>
-                    </w:r>
-                    <w:proofErr w:type="spellEnd"/>
-                    <w:r>
-                      <w:t>(</w:t>
-                    </w:r>
-                    <w:proofErr w:type="spellStart"/>
-                    <w:r>
-                      <w:t>currentLoan</w:t>
-                    </w:r>
-                    <w:proofErr w:type="spellEnd"/>
-                    <w:r>
-                      <w:t>)</w:t>
+                      <w:t>Defect occurs within the call to library.calculateOverdueFine(currentLoan)</w:t>
                     </w:r>
                   </w:p>
                 </w:tc>
@@ -2135,18 +2088,65 @@
             <w:p/>
             <w:p>
               <w:r>
-                <w:t xml:space="preserve">Can write an automated test for </w:t>
-              </w:r>
-              <w:proofErr w:type="spellStart"/>
-              <w:r>
-                <w:t>Library.calculateOverdueFine</w:t>
-              </w:r>
-              <w:proofErr w:type="spellEnd"/>
-              <w:r>
-                <w:t>().</w:t>
+                <w:t>Can write an automated test for Library.calculateOverdueFine().</w:t>
               </w:r>
             </w:p>
-            <w:p/>
+            <w:p>
+              <w:r>
+                <w:t xml:space="preserve">Wrote automated test: </w:t>
+              </w:r>
+            </w:p>
+            <w:p>
+              <w:r>
+                <w:t>LibraryTest.</w:t>
+              </w:r>
+              <w:r>
+                <w:t xml:space="preserve"> </w:t>
+              </w:r>
+              <w:r>
+                <w:t>calculateOverDueFine_WhenLoanOverdueByOneDay_ReturnsCorrectFine()</w:t>
+              </w:r>
+            </w:p>
+            <w:p>
+              <w:r>
+                <w:lastRenderedPageBreak/>
+                <w:drawing>
+                  <wp:inline distT="0" distB="0" distL="0" distR="0" wp14:anchorId="38C67959" wp14:editId="312A16C9">
+                    <wp:extent cx="5134692" cy="2667372"/>
+                    <wp:effectExtent l="0" t="0" r="8890" b="0"/>
+                    <wp:docPr id="4" name="Picture 4"/>
+                    <wp:cNvGraphicFramePr>
+                      <a:graphicFrameLocks xmlns:a="http://schemas.openxmlformats.org/drawingml/2006/main" noChangeAspect="1"/>
+                    </wp:cNvGraphicFramePr>
+                    <a:graphic xmlns:a="http://schemas.openxmlformats.org/drawingml/2006/main">
+                      <a:graphicData uri="http://schemas.openxmlformats.org/drawingml/2006/picture">
+                        <pic:pic xmlns:pic="http://schemas.openxmlformats.org/drawingml/2006/picture">
+                          <pic:nvPicPr>
+                            <pic:cNvPr id="1" name=""/>
+                            <pic:cNvPicPr/>
+                          </pic:nvPicPr>
+                          <pic:blipFill>
+                            <a:blip r:embed="rId11"/>
+                            <a:stretch>
+                              <a:fillRect/>
+                            </a:stretch>
+                          </pic:blipFill>
+                          <pic:spPr>
+                            <a:xfrm>
+                              <a:off x="0" y="0"/>
+                              <a:ext cx="5134692" cy="2667372"/>
+                            </a:xfrm>
+                            <a:prstGeom prst="rect">
+                              <a:avLst/>
+                            </a:prstGeom>
+                          </pic:spPr>
+                        </pic:pic>
+                      </a:graphicData>
+                    </a:graphic>
+                  </wp:inline>
+                </w:drawing>
+              </w:r>
+            </w:p>
             <w:p/>
           </w:sdtContent>
         </w:sdt>
@@ -2205,19 +2205,17 @@
                         <w:placeholder>
                           <w:docPart w:val="3AFEAF4B33B646738A0FF6C85E060E96"/>
                         </w:placeholder>
-                        <w:showingPlcHdr/>
                         <w15:color w:val="FFFFFF"/>
                         <w:text/>
                       </w:sdtPr>
                       <w:sdtContent>
                         <w:r>
                           <w:rPr>
-                            <w:rStyle w:val="PlaceholderText"/>
                             <w:b/>
                             <w:bCs/>
                             <w:color w:val="FFFFFF" w:themeColor="background1"/>
                           </w:rPr>
-                          <w:t>Click or tap here to enter number.</w:t>
+                          <w:t>3</w:t>
                         </w:r>
                       </w:sdtContent>
                     </w:sdt>
@@ -2240,6 +2238,9 @@
                     <w:pPr>
                       <w:spacing w:line="360" w:lineRule="auto"/>
                     </w:pPr>
+                    <w:r>
+                      <w:t>Defect occurs in Calendar.getDaysDifference()</w:t>
+                    </w:r>
                   </w:p>
                 </w:tc>
               </w:tr>
@@ -2328,6 +2329,9 @@
                     <w:pPr>
                       <w:spacing w:line="360" w:lineRule="auto"/>
                     </w:pPr>
+                    <w:r>
+                      <w:t>Returns 0</w:t>
+                    </w:r>
                   </w:p>
                 </w:tc>
                 <w:tc>
@@ -2344,6 +2348,9 @@
                     <w:pPr>
                       <w:spacing w:line="360" w:lineRule="auto"/>
                     </w:pPr>
+                    <w:r>
+                      <w:t>Returns 0</w:t>
+                    </w:r>
                   </w:p>
                 </w:tc>
               </w:tr>
@@ -2429,6 +2436,9 @@
                     <w:pPr>
                       <w:spacing w:line="360" w:lineRule="auto"/>
                     </w:pPr>
+                    <w:r>
+                      <w:t>Hypothesis confirmed. Method should return 1 but returns 0.</w:t>
+                    </w:r>
                   </w:p>
                 </w:tc>
               </w:tr>
@@ -2448,13 +2458,26 @@
                 <w:t>Screenshots/Comments:</w:t>
               </w:r>
             </w:p>
-            <w:p/>
+            <w:p>
+              <w:r>
+                <w:t>Trac</w:t>
+              </w:r>
+              <w:r>
+                <w:t>e</w:t>
+              </w:r>
+              <w:r>
+                <w:t xml:space="preserve"> through </w:t>
+              </w:r>
+              <w:r>
+                <w:t>getDaysDifference</w:t>
+              </w:r>
+            </w:p>
             <w:p/>
           </w:sdtContent>
         </w:sdt>
+        <w:p/>
       </w:sdtContent>
     </w:sdt>
-    <w:p/>
     <w:p>
       <w:pPr>
         <w:pStyle w:val="Heading1"/>
@@ -2510,9 +2533,9 @@
     <w:p/>
     <w:p/>
     <w:sectPr>
-      <w:headerReference w:type="default" r:id="rId11"/>
-      <w:footerReference w:type="default" r:id="rId12"/>
-      <w:footerReference w:type="first" r:id="rId13"/>
+      <w:headerReference w:type="default" r:id="rId12"/>
+      <w:footerReference w:type="default" r:id="rId13"/>
+      <w:footerReference w:type="first" r:id="rId14"/>
       <w:pgSz w:w="11906" w:h="16838"/>
       <w:pgMar w:top="1440" w:right="1440" w:bottom="1440" w:left="1440" w:header="708" w:footer="708" w:gutter="0"/>
       <w:cols w:space="708"/>
@@ -4207,7 +4230,7 @@
   </w:compat>
   <w:rsids>
     <w:rsidRoot w:val="00E47FCD"/>
-    <w:rsid w:val="00383B49"/>
+    <w:rsid w:val="002151E0"/>
     <w:rsid w:val="00E47FCD"/>
     <w:rsid w:val="00EC5CA7"/>
   </w:rsids>
@@ -4781,6 +4804,22 @@
     <w:name w:val="3AFEAF4B33B646738A0FF6C85E060E96"/>
     <w:rsid w:val="00EC5CA7"/>
   </w:style>
+  <w:style w:type="paragraph" w:customStyle="1" w:styleId="D703EF8EFCA344BCB781A0459174BBA5">
+    <w:name w:val="D703EF8EFCA344BCB781A0459174BBA5"/>
+    <w:rsid w:val="00EC5CA7"/>
+  </w:style>
+  <w:style w:type="paragraph" w:customStyle="1" w:styleId="D1F900C81AFD435F8480B3E190FB4154">
+    <w:name w:val="D1F900C81AFD435F8480B3E190FB4154"/>
+    <w:rsid w:val="00EC5CA7"/>
+  </w:style>
+  <w:style w:type="paragraph" w:customStyle="1" w:styleId="567B5273D2D9448D8695483752A5B9D8">
+    <w:name w:val="567B5273D2D9448D8695483752A5B9D8"/>
+    <w:rsid w:val="00EC5CA7"/>
+  </w:style>
+  <w:style w:type="paragraph" w:customStyle="1" w:styleId="91D8234678A94584B6C71741FC4A07A9">
+    <w:name w:val="91D8234678A94584B6C71741FC4A07A9"/>
+    <w:rsid w:val="00EC5CA7"/>
+  </w:style>
 </w:styles>
 </file>
 

</xml_diff>

<commit_message>
Corrected MILLIS_PER_DAY in Calendar
</commit_message>
<xml_diff>
--- a/debug_logs/Bug 1 - Incorrect Calculation of fines.docx
+++ b/debug_logs/Bug 1 - Incorrect Calculation of fines.docx
@@ -1375,15 +1375,7 @@
         <w:t>Confirmed issue</w:t>
       </w:r>
       <w:r>
-        <w:t xml:space="preserve"> occurs when loan is overdue by a single day. Returning two days late incurs a fine (fine amount is incorrect, already raised as Bug 2). Returning on time functions as expected. Issue is unchanged by the </w:t>
-      </w:r>
-      <w:proofErr w:type="gramStart"/>
-      <w:r>
-        <w:t>amount</w:t>
-      </w:r>
-      <w:proofErr w:type="gramEnd"/>
-      <w:r>
-        <w:t xml:space="preserve"> of books borrowed.</w:t>
+        <w:t xml:space="preserve"> occurs when loan is overdue by a single day. Returning two days late incurs a fine (fine amount is incorrect, already raised as Bug 2). Returning on time functions as expected. Issue is unchanged by the amount of books borrowed.</w:t>
       </w:r>
     </w:p>
     <w:p>
@@ -1779,17 +1771,12 @@
                       <w:t xml:space="preserve">on fines after </w:t>
                     </w:r>
                     <w:proofErr w:type="spellStart"/>
-                    <w:proofErr w:type="gramStart"/>
                     <w:r>
                       <w:t>bookScanned</w:t>
                     </w:r>
                     <w:proofErr w:type="spellEnd"/>
                     <w:r>
-                      <w:t>(</w:t>
-                    </w:r>
-                    <w:proofErr w:type="gramEnd"/>
-                    <w:r>
-                      <w:t xml:space="preserve">) should have increased and have not. </w:t>
+                      <w:t xml:space="preserve">() should have increased and have not. </w:t>
                     </w:r>
                   </w:p>
                 </w:tc>
@@ -1905,12 +1892,10 @@
                       <w:t xml:space="preserve">Defect occurs within the call to </w:t>
                     </w:r>
                     <w:proofErr w:type="spellStart"/>
-                    <w:proofErr w:type="gramStart"/>
                     <w:r>
                       <w:t>library.calculateOverdueFine</w:t>
                     </w:r>
                     <w:proofErr w:type="spellEnd"/>
-                    <w:proofErr w:type="gramEnd"/>
                     <w:r>
                       <w:t>(</w:t>
                     </w:r>
@@ -2179,15 +2164,7 @@
                 <w:t xml:space="preserve"> </w:t>
               </w:r>
               <w:r>
-                <w:t>calculateOverDueFine_WhenLoanOverdueByOneDay_</w:t>
-              </w:r>
-              <w:proofErr w:type="gramStart"/>
-              <w:r>
-                <w:t>ReturnsCorrectFine(</w:t>
-              </w:r>
-              <w:proofErr w:type="gramEnd"/>
-              <w:r>
-                <w:t>)</w:t>
+                <w:t>calculateOverDueFine_WhenLoanOverdueByOneDay_ReturnsCorrectFine()</w:t>
               </w:r>
             </w:p>
             <w:p>
@@ -2560,17 +2537,12 @@
                 <w:t xml:space="preserve"> through </w:t>
               </w:r>
               <w:proofErr w:type="spellStart"/>
-              <w:proofErr w:type="gramStart"/>
               <w:r>
                 <w:t>getDaysDifference</w:t>
               </w:r>
               <w:proofErr w:type="spellEnd"/>
               <w:r>
-                <w:t>(</w:t>
-              </w:r>
-              <w:proofErr w:type="gramEnd"/>
-              <w:r>
-                <w:t>) to locate defect.</w:t>
+                <w:t>() to locate defect.</w:t>
               </w:r>
             </w:p>
             <w:p/>
@@ -2683,17 +2655,12 @@
         <w:t xml:space="preserve">: </w:t>
       </w:r>
       <w:proofErr w:type="spellStart"/>
-      <w:proofErr w:type="gramStart"/>
       <w:r>
         <w:t>getDaysDifference</w:t>
       </w:r>
       <w:proofErr w:type="spellEnd"/>
       <w:r>
-        <w:t>(</w:t>
-      </w:r>
-      <w:proofErr w:type="gramEnd"/>
-      <w:r>
-        <w:t>) - before calculation</w:t>
+        <w:t>() - before calculation</w:t>
       </w:r>
     </w:p>
     <w:p/>
@@ -2758,17 +2725,12 @@
         <w:t xml:space="preserve">: </w:t>
       </w:r>
       <w:proofErr w:type="spellStart"/>
-      <w:proofErr w:type="gramStart"/>
       <w:r>
         <w:t>getDaysDifference</w:t>
       </w:r>
       <w:proofErr w:type="spellEnd"/>
       <w:r>
-        <w:t>(</w:t>
-      </w:r>
-      <w:proofErr w:type="gramEnd"/>
-      <w:r>
-        <w:t xml:space="preserve">) - </w:t>
+        <w:t xml:space="preserve">() - </w:t>
       </w:r>
       <w:r>
         <w:t xml:space="preserve">after </w:t>
@@ -2784,7 +2746,217 @@
       </w:r>
     </w:p>
     <w:p/>
-    <w:p/>
+    <w:p>
+      <w:pPr>
+        <w:keepNext/>
+      </w:pPr>
+      <w:r>
+        <w:drawing>
+          <wp:inline distT="0" distB="0" distL="0" distR="0" wp14:anchorId="7DBE25E1" wp14:editId="6D261B7A">
+            <wp:extent cx="5731510" cy="1093470"/>
+            <wp:effectExtent l="0" t="0" r="2540" b="0"/>
+            <wp:docPr id="7" name="Picture 7"/>
+            <wp:cNvGraphicFramePr>
+              <a:graphicFrameLocks xmlns:a="http://schemas.openxmlformats.org/drawingml/2006/main" noChangeAspect="1"/>
+            </wp:cNvGraphicFramePr>
+            <a:graphic xmlns:a="http://schemas.openxmlformats.org/drawingml/2006/main">
+              <a:graphicData uri="http://schemas.openxmlformats.org/drawingml/2006/picture">
+                <pic:pic xmlns:pic="http://schemas.openxmlformats.org/drawingml/2006/picture">
+                  <pic:nvPicPr>
+                    <pic:cNvPr id="1" name=""/>
+                    <pic:cNvPicPr/>
+                  </pic:nvPicPr>
+                  <pic:blipFill>
+                    <a:blip r:embed="rId14"/>
+                    <a:stretch>
+                      <a:fillRect/>
+                    </a:stretch>
+                  </pic:blipFill>
+                  <pic:spPr>
+                    <a:xfrm>
+                      <a:off x="0" y="0"/>
+                      <a:ext cx="5731510" cy="1093470"/>
+                    </a:xfrm>
+                    <a:prstGeom prst="rect">
+                      <a:avLst/>
+                    </a:prstGeom>
+                  </pic:spPr>
+                </pic:pic>
+              </a:graphicData>
+            </a:graphic>
+          </wp:inline>
+        </w:drawing>
+      </w:r>
+    </w:p>
+    <w:p>
+      <w:pPr>
+        <w:pStyle w:val="Caption"/>
+      </w:pPr>
+      <w:r>
+        <w:t xml:space="preserve">Figure </w:t>
+      </w:r>
+      <w:fldSimple w:instr=" SEQ Figure \* ARABIC ">
+        <w:r>
+          <w:rPr>
+            <w:noProof/>
+          </w:rPr>
+          <w:t>3</w:t>
+        </w:r>
+      </w:fldSimple>
+      <w:r>
+        <w:t>: Remediate</w:t>
+      </w:r>
+      <w:r>
+        <w:t>d</w:t>
+      </w:r>
+      <w:r>
+        <w:t xml:space="preserve"> </w:t>
+      </w:r>
+      <w:proofErr w:type="spellStart"/>
+      <w:r>
+        <w:t>getDaysDifference</w:t>
+      </w:r>
+      <w:proofErr w:type="spellEnd"/>
+      <w:r>
+        <w:t>() - before calculation</w:t>
+      </w:r>
+    </w:p>
+    <w:p>
+      <w:pPr>
+        <w:keepNext/>
+      </w:pPr>
+      <w:r>
+        <w:drawing>
+          <wp:inline distT="0" distB="0" distL="0" distR="0" wp14:anchorId="30310CB6" wp14:editId="39893990">
+            <wp:extent cx="5731510" cy="1203960"/>
+            <wp:effectExtent l="0" t="0" r="2540" b="0"/>
+            <wp:docPr id="8" name="Picture 8"/>
+            <wp:cNvGraphicFramePr>
+              <a:graphicFrameLocks xmlns:a="http://schemas.openxmlformats.org/drawingml/2006/main" noChangeAspect="1"/>
+            </wp:cNvGraphicFramePr>
+            <a:graphic xmlns:a="http://schemas.openxmlformats.org/drawingml/2006/main">
+              <a:graphicData uri="http://schemas.openxmlformats.org/drawingml/2006/picture">
+                <pic:pic xmlns:pic="http://schemas.openxmlformats.org/drawingml/2006/picture">
+                  <pic:nvPicPr>
+                    <pic:cNvPr id="1" name=""/>
+                    <pic:cNvPicPr/>
+                  </pic:nvPicPr>
+                  <pic:blipFill>
+                    <a:blip r:embed="rId15"/>
+                    <a:stretch>
+                      <a:fillRect/>
+                    </a:stretch>
+                  </pic:blipFill>
+                  <pic:spPr>
+                    <a:xfrm>
+                      <a:off x="0" y="0"/>
+                      <a:ext cx="5731510" cy="1203960"/>
+                    </a:xfrm>
+                    <a:prstGeom prst="rect">
+                      <a:avLst/>
+                    </a:prstGeom>
+                  </pic:spPr>
+                </pic:pic>
+              </a:graphicData>
+            </a:graphic>
+          </wp:inline>
+        </w:drawing>
+      </w:r>
+    </w:p>
+    <w:p>
+      <w:pPr>
+        <w:pStyle w:val="Caption"/>
+      </w:pPr>
+      <w:r>
+        <w:t xml:space="preserve">Figure </w:t>
+      </w:r>
+      <w:fldSimple w:instr=" SEQ Figure \* ARABIC ">
+        <w:r>
+          <w:rPr>
+            <w:noProof/>
+          </w:rPr>
+          <w:t>4</w:t>
+        </w:r>
+      </w:fldSimple>
+      <w:r>
+        <w:t xml:space="preserve">: Remediated </w:t>
+      </w:r>
+      <w:proofErr w:type="spellStart"/>
+      <w:r>
+        <w:t>getDaysDifference</w:t>
+      </w:r>
+      <w:proofErr w:type="spellEnd"/>
+      <w:r>
+        <w:t xml:space="preserve">() - </w:t>
+      </w:r>
+      <w:r>
+        <w:t>after</w:t>
+      </w:r>
+      <w:r>
+        <w:t xml:space="preserve"> calculation</w:t>
+      </w:r>
+    </w:p>
+    <w:p>
+      <w:pPr>
+        <w:keepNext/>
+      </w:pPr>
+      <w:r>
+        <w:drawing>
+          <wp:inline distT="0" distB="0" distL="0" distR="0" wp14:anchorId="75C680AD" wp14:editId="3D315800">
+            <wp:extent cx="5731510" cy="947420"/>
+            <wp:effectExtent l="0" t="0" r="2540" b="5080"/>
+            <wp:docPr id="9" name="Picture 9"/>
+            <wp:cNvGraphicFramePr>
+              <a:graphicFrameLocks xmlns:a="http://schemas.openxmlformats.org/drawingml/2006/main" noChangeAspect="1"/>
+            </wp:cNvGraphicFramePr>
+            <a:graphic xmlns:a="http://schemas.openxmlformats.org/drawingml/2006/main">
+              <a:graphicData uri="http://schemas.openxmlformats.org/drawingml/2006/picture">
+                <pic:pic xmlns:pic="http://schemas.openxmlformats.org/drawingml/2006/picture">
+                  <pic:nvPicPr>
+                    <pic:cNvPr id="1" name=""/>
+                    <pic:cNvPicPr/>
+                  </pic:nvPicPr>
+                  <pic:blipFill>
+                    <a:blip r:embed="rId16"/>
+                    <a:stretch>
+                      <a:fillRect/>
+                    </a:stretch>
+                  </pic:blipFill>
+                  <pic:spPr>
+                    <a:xfrm>
+                      <a:off x="0" y="0"/>
+                      <a:ext cx="5731510" cy="947420"/>
+                    </a:xfrm>
+                    <a:prstGeom prst="rect">
+                      <a:avLst/>
+                    </a:prstGeom>
+                  </pic:spPr>
+                </pic:pic>
+              </a:graphicData>
+            </a:graphic>
+          </wp:inline>
+        </w:drawing>
+      </w:r>
+    </w:p>
+    <w:p>
+      <w:pPr>
+        <w:pStyle w:val="Caption"/>
+      </w:pPr>
+      <w:r>
+        <w:t xml:space="preserve">Figure </w:t>
+      </w:r>
+      <w:fldSimple w:instr=" SEQ Figure \* ARABIC ">
+        <w:r>
+          <w:rPr>
+            <w:noProof/>
+          </w:rPr>
+          <w:t>5</w:t>
+        </w:r>
+      </w:fldSimple>
+      <w:r>
+        <w:t>: Passing test</w:t>
+      </w:r>
+    </w:p>
     <w:p/>
     <w:p>
       <w:pPr>
@@ -2815,9 +2987,9 @@
     <w:p/>
     <w:p/>
     <w:sectPr>
-      <w:headerReference w:type="default" r:id="rId14"/>
-      <w:footerReference w:type="default" r:id="rId15"/>
-      <w:footerReference w:type="first" r:id="rId16"/>
+      <w:headerReference w:type="default" r:id="rId17"/>
+      <w:footerReference w:type="default" r:id="rId18"/>
+      <w:footerReference w:type="first" r:id="rId19"/>
       <w:pgSz w:w="11906" w:h="16838"/>
       <w:pgMar w:top="1440" w:right="1440" w:bottom="1440" w:left="1440" w:header="708" w:footer="708" w:gutter="0"/>
       <w:cols w:space="708"/>
@@ -4531,7 +4703,7 @@
   </w:compat>
   <w:rsids>
     <w:rsidRoot w:val="00E47FCD"/>
-    <w:rsid w:val="004D10AC"/>
+    <w:rsid w:val="005C1A65"/>
     <w:rsid w:val="00E47FCD"/>
     <w:rsid w:val="00EC5CA7"/>
   </w:rsids>

</xml_diff>

<commit_message>
Created debugging log document
</commit_message>
<xml_diff>
--- a/debug_logs/Bug 1 - Incorrect Calculation of fines.docx
+++ b/debug_logs/Bug 1 - Incorrect Calculation of fines.docx
@@ -853,13 +853,7 @@
               <w:spacing w:line="360" w:lineRule="auto"/>
             </w:pPr>
             <w:r>
-              <w:t>Return</w:t>
-            </w:r>
-            <w:r>
-              <w:t xml:space="preserve"> Book use case UI starts. Prompt to</w:t>
-            </w:r>
-            <w:r>
-              <w:t xml:space="preserve"> scan book.</w:t>
+              <w:t>Return Book use case UI starts. Prompt to scan book.</w:t>
             </w:r>
           </w:p>
         </w:tc>
@@ -1085,11 +1079,9 @@
             <w:pPr>
               <w:spacing w:line="360" w:lineRule="auto"/>
             </w:pPr>
-            <w:proofErr w:type="spellStart"/>
             <w:r>
               <w:t>Mustermann</w:t>
             </w:r>
-            <w:proofErr w:type="spellEnd"/>
           </w:p>
         </w:tc>
       </w:tr>
@@ -1214,6 +1206,7 @@
         <w:tc>
           <w:tcPr>
             <w:tcW w:w="1129" w:type="dxa"/>
+            <w:vMerge w:val="restart"/>
           </w:tcPr>
           <w:p>
             <w:pPr>
@@ -1255,6 +1248,7 @@
         <w:tc>
           <w:tcPr>
             <w:tcW w:w="1129" w:type="dxa"/>
+            <w:vMerge/>
           </w:tcPr>
           <w:p>
             <w:pPr>
@@ -1293,6 +1287,7 @@
         <w:tc>
           <w:tcPr>
             <w:tcW w:w="1129" w:type="dxa"/>
+            <w:vMerge/>
           </w:tcPr>
           <w:p>
             <w:pPr>
@@ -1322,10 +1317,7 @@
               <w:spacing w:line="360" w:lineRule="auto"/>
             </w:pPr>
             <w:r>
-              <w:t>c</w:t>
-            </w:r>
-            <w:r>
-              <w:t>123</w:t>
+              <w:t>c123</w:t>
             </w:r>
           </w:p>
         </w:tc>
@@ -1375,15 +1367,7 @@
         <w:t>Confirmed issue</w:t>
       </w:r>
       <w:r>
-        <w:t xml:space="preserve"> occurs when loan is overdue by a single day. Returning two days late incurs a fine (fine amount is incorrect, already raised as Bug 2). Returning on time functions as expected. Issue is unchanged by the </w:t>
-      </w:r>
-      <w:proofErr w:type="gramStart"/>
-      <w:r>
-        <w:t>amount</w:t>
-      </w:r>
-      <w:proofErr w:type="gramEnd"/>
-      <w:r>
-        <w:t xml:space="preserve"> of books borrowed.</w:t>
+        <w:t xml:space="preserve"> occurs when loan is overdue by a single day. Returning two days late incurs a fine (fine amount is incorrect, already raised as Bug 2). Returning on time functions as expected. Issue is unchanged by the amount of books borrowed.</w:t>
       </w:r>
     </w:p>
     <w:p>
@@ -1399,6 +1383,7 @@
         <w:id w:val="-871772838"/>
         <w15:repeatingSection/>
       </w:sdtPr>
+      <w:sdtEndPr/>
       <w:sdtContent>
         <w:sdt>
           <w:sdtPr>
@@ -1499,15 +1484,7 @@
                       <w:spacing w:line="360" w:lineRule="auto"/>
                     </w:pPr>
                     <w:r>
-                      <w:t xml:space="preserve">Defect occurs within </w:t>
-                    </w:r>
-                    <w:proofErr w:type="spellStart"/>
-                    <w:r>
-                      <w:t>ReturnBookControl.bookScanned</w:t>
-                    </w:r>
-                    <w:proofErr w:type="spellEnd"/>
-                    <w:r>
-                      <w:t>() processing.</w:t>
+                      <w:t>Defect occurs within ReturnBookControl.bookScanned() processing.</w:t>
                     </w:r>
                   </w:p>
                 </w:tc>
@@ -1597,21 +1574,8 @@
                     <w:pPr>
                       <w:spacing w:line="360" w:lineRule="auto"/>
                     </w:pPr>
-                    <w:proofErr w:type="spellStart"/>
                     <w:r>
-                      <w:t>bookId</w:t>
-                    </w:r>
-                    <w:proofErr w:type="spellEnd"/>
-                    <w:r>
-                      <w:t xml:space="preserve"> and </w:t>
-                    </w:r>
-                    <w:proofErr w:type="spellStart"/>
-                    <w:r>
-                      <w:t>patronId</w:t>
-                    </w:r>
-                    <w:proofErr w:type="spellEnd"/>
-                    <w:r>
-                      <w:t xml:space="preserve"> remain the same</w:t>
+                      <w:t>bookId and patronId remain the same</w:t>
                     </w:r>
                   </w:p>
                 </w:tc>
@@ -1770,26 +1734,7 @@
                       <w:spacing w:line="360" w:lineRule="auto"/>
                     </w:pPr>
                     <w:r>
-                      <w:t>Hypothesis confirmed. Pat</w:t>
-                    </w:r>
-                    <w:r>
-                      <w:t>r</w:t>
-                    </w:r>
-                    <w:r>
-                      <w:t xml:space="preserve">on fines after </w:t>
-                    </w:r>
-                    <w:proofErr w:type="spellStart"/>
-                    <w:proofErr w:type="gramStart"/>
-                    <w:r>
-                      <w:t>bookScanned</w:t>
-                    </w:r>
-                    <w:proofErr w:type="spellEnd"/>
-                    <w:r>
-                      <w:t>(</w:t>
-                    </w:r>
-                    <w:proofErr w:type="gramEnd"/>
-                    <w:r>
-                      <w:t xml:space="preserve">) should have increased and have not. </w:t>
+                      <w:t xml:space="preserve">Hypothesis confirmed. Patron fines after bookScanned() should have increased and have not. </w:t>
                     </w:r>
                   </w:p>
                 </w:tc>
@@ -1821,6 +1766,7 @@
             </w:placeholder>
             <w15:repeatingSectionItem/>
           </w:sdtPr>
+          <w:sdtEndPr/>
           <w:sdtContent>
             <w:tbl>
               <w:tblPr>
@@ -1871,6 +1817,7 @@
                         <w15:color w:val="FFFFFF"/>
                         <w:text/>
                       </w:sdtPr>
+                      <w:sdtEndPr/>
                       <w:sdtContent>
                         <w:r>
                           <w:rPr>
@@ -1902,25 +1849,7 @@
                       <w:spacing w:line="360" w:lineRule="auto"/>
                     </w:pPr>
                     <w:r>
-                      <w:t xml:space="preserve">Defect occurs within the call to </w:t>
-                    </w:r>
-                    <w:proofErr w:type="spellStart"/>
-                    <w:proofErr w:type="gramStart"/>
-                    <w:r>
-                      <w:t>library.calculateOverdueFine</w:t>
-                    </w:r>
-                    <w:proofErr w:type="spellEnd"/>
-                    <w:proofErr w:type="gramEnd"/>
-                    <w:r>
-                      <w:t>(</w:t>
-                    </w:r>
-                    <w:proofErr w:type="spellStart"/>
-                    <w:r>
-                      <w:t>currentLoan</w:t>
-                    </w:r>
-                    <w:proofErr w:type="spellEnd"/>
-                    <w:r>
-                      <w:t>)</w:t>
+                      <w:t>Defect occurs within the call to library.calculateOverdueFine(currentLoan)</w:t>
                     </w:r>
                   </w:p>
                 </w:tc>
@@ -2110,6 +2039,9 @@
             </w:p>
             <w:p>
               <w:r>
+                <w:rPr>
+                  <w:noProof/>
+                </w:rPr>
                 <w:drawing>
                   <wp:inline distT="0" distB="0" distL="0" distR="0" wp14:anchorId="174F338C" wp14:editId="3E76AF05">
                     <wp:extent cx="5731510" cy="1363980"/>
@@ -2150,15 +2082,7 @@
             <w:p/>
             <w:p>
               <w:r>
-                <w:t xml:space="preserve">Can write an automated test for </w:t>
-              </w:r>
-              <w:proofErr w:type="spellStart"/>
-              <w:r>
-                <w:t>Library.calculateOverdueFine</w:t>
-              </w:r>
-              <w:proofErr w:type="spellEnd"/>
-              <w:r>
-                <w:t>().</w:t>
+                <w:t>Can write an automated test for Library.calculateOverdueFine().</w:t>
               </w:r>
             </w:p>
             <w:p>
@@ -2167,31 +2091,18 @@
               </w:r>
             </w:p>
             <w:p>
-              <w:proofErr w:type="spellStart"/>
               <w:r>
-                <w:t>LibraryTest</w:t>
-              </w:r>
-              <w:proofErr w:type="spellEnd"/>
-              <w:r>
-                <w:t>.</w:t>
+                <w:t>LibraryTest.</w:t>
               </w:r>
               <w:r>
-                <w:t xml:space="preserve"> </w:t>
-              </w:r>
-              <w:r>
-                <w:t>calculateOverDueFine_WhenLoanOverdueByOneDay_</w:t>
-              </w:r>
-              <w:proofErr w:type="gramStart"/>
-              <w:r>
-                <w:t>ReturnsCorrectFine(</w:t>
-              </w:r>
-              <w:proofErr w:type="gramEnd"/>
-              <w:r>
-                <w:t>)</w:t>
+                <w:t xml:space="preserve"> calculateOverDueFine_WhenLoanOverdueByOneDay_ReturnsCorrectFine()</w:t>
               </w:r>
             </w:p>
             <w:p>
               <w:r>
+                <w:rPr>
+                  <w:noProof/>
+                </w:rPr>
                 <w:lastRenderedPageBreak/>
                 <w:drawing>
                   <wp:inline distT="0" distB="0" distL="0" distR="0" wp14:anchorId="38C67959" wp14:editId="312A16C9">
@@ -2241,6 +2152,7 @@
             </w:placeholder>
             <w15:repeatingSectionItem/>
           </w:sdtPr>
+          <w:sdtEndPr/>
           <w:sdtContent>
             <w:tbl>
               <w:tblPr>
@@ -2291,6 +2203,7 @@
                         <w15:color w:val="FFFFFF"/>
                         <w:text/>
                       </w:sdtPr>
+                      <w:sdtEndPr/>
                       <w:sdtContent>
                         <w:r>
                           <w:rPr>
@@ -2322,15 +2235,7 @@
                       <w:spacing w:line="360" w:lineRule="auto"/>
                     </w:pPr>
                     <w:r>
-                      <w:t xml:space="preserve">Defect occurs in </w:t>
-                    </w:r>
-                    <w:proofErr w:type="spellStart"/>
-                    <w:r>
-                      <w:t>Calendar.getDaysDifference</w:t>
-                    </w:r>
-                    <w:proofErr w:type="spellEnd"/>
-                    <w:r>
-                      <w:t>()</w:t>
+                      <w:t>Defect occurs in Calendar.getDaysDifference()</w:t>
                     </w:r>
                   </w:p>
                 </w:tc>
@@ -2551,26 +2456,10 @@
             </w:p>
             <w:p>
               <w:r>
-                <w:t>Trac</w:t>
+                <w:t>Trace through getDaysDifference</w:t>
               </w:r>
               <w:r>
-                <w:t>e</w:t>
-              </w:r>
-              <w:r>
-                <w:t xml:space="preserve"> through </w:t>
-              </w:r>
-              <w:proofErr w:type="spellStart"/>
-              <w:proofErr w:type="gramStart"/>
-              <w:r>
-                <w:t>getDaysDifference</w:t>
-              </w:r>
-              <w:proofErr w:type="spellEnd"/>
-              <w:r>
-                <w:t>(</w:t>
-              </w:r>
-              <w:proofErr w:type="gramEnd"/>
-              <w:r>
-                <w:t>) to locate defect.</w:t>
+                <w:t>() to locate defect.</w:t>
               </w:r>
             </w:p>
             <w:p/>
@@ -2591,19 +2480,8 @@
       <w:r>
         <w:t xml:space="preserve">Defect occurs in the calculation of </w:t>
       </w:r>
-      <w:proofErr w:type="spellStart"/>
-      <w:r>
-        <w:t>diffDays</w:t>
-      </w:r>
-      <w:proofErr w:type="spellEnd"/>
-      <w:r>
-        <w:t xml:space="preserve"> where the difference in milliseconds (86400000 = 1 day) is divided by the constant MILLIS_PER_DAY. </w:t>
-      </w:r>
-      <w:r>
-        <w:t>MILLIS_PER_DAY</w:t>
-      </w:r>
-      <w:r>
-        <w:t xml:space="preserve"> has been incorrectly set to 172800000, or the milliseconds in two days.</w:t>
+      <w:r>
+        <w:t>diffDays where the difference in milliseconds (86400000 = 1 day) is divided by the constant MILLIS_PER_DAY. MILLIS_PER_DAY has been incorrectly set to 172800000, or the milliseconds in two days.</w:t>
       </w:r>
     </w:p>
     <w:p>
@@ -2611,6 +2489,9 @@
         <w:keepNext/>
       </w:pPr>
       <w:r>
+        <w:rPr>
+          <w:noProof/>
+        </w:rPr>
         <w:drawing>
           <wp:inline distT="0" distB="0" distL="0" distR="0" wp14:anchorId="57E97A3F" wp14:editId="5D3B5740">
             <wp:extent cx="5731510" cy="1063625"/>
@@ -2655,29 +2536,32 @@
       <w:r>
         <w:t xml:space="preserve">Figure </w:t>
       </w:r>
-      <w:fldSimple w:instr=" SEQ Figure \* ARABIC ">
-        <w:r>
-          <w:rPr>
-            <w:noProof/>
-          </w:rPr>
-          <w:t>1</w:t>
-        </w:r>
-      </w:fldSimple>
-      <w:r>
-        <w:t xml:space="preserve">: </w:t>
-      </w:r>
-      <w:proofErr w:type="spellStart"/>
-      <w:proofErr w:type="gramStart"/>
-      <w:r>
-        <w:t>getDaysDifference</w:t>
-      </w:r>
-      <w:proofErr w:type="spellEnd"/>
-      <w:r>
-        <w:t>(</w:t>
-      </w:r>
-      <w:proofErr w:type="gramEnd"/>
-      <w:r>
-        <w:t>) - before calculation</w:t>
+      <w:r>
+        <w:fldChar w:fldCharType="begin"/>
+      </w:r>
+      <w:r>
+        <w:instrText xml:space="preserve"> SEQ Figure \*</w:instrText>
+      </w:r>
+      <w:r>
+        <w:instrText xml:space="preserve"> ARABIC </w:instrText>
+      </w:r>
+      <w:r>
+        <w:fldChar w:fldCharType="separate"/>
+      </w:r>
+      <w:r>
+        <w:rPr>
+          <w:noProof/>
+        </w:rPr>
+        <w:t>1</w:t>
+      </w:r>
+      <w:r>
+        <w:rPr>
+          <w:noProof/>
+        </w:rPr>
+        <w:fldChar w:fldCharType="end"/>
+      </w:r>
+      <w:r>
+        <w:t>: getDaysDifference() - before calculation</w:t>
       </w:r>
     </w:p>
     <w:p/>
@@ -2686,6 +2570,9 @@
         <w:keepNext/>
       </w:pPr>
       <w:r>
+        <w:rPr>
+          <w:noProof/>
+        </w:rPr>
         <w:lastRenderedPageBreak/>
         <w:drawing>
           <wp:inline distT="0" distB="0" distL="0" distR="0" wp14:anchorId="4F02641A" wp14:editId="26B52DCC">
@@ -2731,29 +2618,32 @@
       <w:r>
         <w:t xml:space="preserve">Figure </w:t>
       </w:r>
-      <w:fldSimple w:instr=" SEQ Figure \* ARABIC ">
-        <w:r>
-          <w:rPr>
-            <w:noProof/>
-          </w:rPr>
-          <w:t>2</w:t>
-        </w:r>
-      </w:fldSimple>
+      <w:r>
+        <w:fldChar w:fldCharType="begin"/>
+      </w:r>
+      <w:r>
+        <w:instrText xml:space="preserve"> SEQ Figure \* ARABIC </w:instrText>
+      </w:r>
+      <w:r>
+        <w:fldChar w:fldCharType="separate"/>
+      </w:r>
+      <w:r>
+        <w:rPr>
+          <w:noProof/>
+        </w:rPr>
+        <w:t>2</w:t>
+      </w:r>
+      <w:r>
+        <w:rPr>
+          <w:noProof/>
+        </w:rPr>
+        <w:fldChar w:fldCharType="end"/>
+      </w:r>
       <w:r>
         <w:t xml:space="preserve">: </w:t>
       </w:r>
-      <w:proofErr w:type="spellStart"/>
-      <w:proofErr w:type="gramStart"/>
-      <w:r>
-        <w:t>getDaysDifference</w:t>
-      </w:r>
-      <w:proofErr w:type="spellEnd"/>
-      <w:r>
-        <w:t>(</w:t>
-      </w:r>
-      <w:proofErr w:type="gramEnd"/>
-      <w:r>
-        <w:t xml:space="preserve">) - </w:t>
+      <w:r>
+        <w:t xml:space="preserve">getDaysDifference() - </w:t>
       </w:r>
       <w:r>
         <w:t xml:space="preserve">after </w:t>
@@ -2774,6 +2664,9 @@
         <w:keepNext/>
       </w:pPr>
       <w:r>
+        <w:rPr>
+          <w:noProof/>
+        </w:rPr>
         <w:drawing>
           <wp:inline distT="0" distB="0" distL="0" distR="0" wp14:anchorId="7DBE25E1" wp14:editId="6D261B7A">
             <wp:extent cx="5731510" cy="1093470"/>
@@ -2818,14 +2711,27 @@
       <w:r>
         <w:t xml:space="preserve">Figure </w:t>
       </w:r>
-      <w:fldSimple w:instr=" SEQ Figure \* ARABIC ">
-        <w:r>
-          <w:rPr>
-            <w:noProof/>
-          </w:rPr>
-          <w:t>3</w:t>
-        </w:r>
-      </w:fldSimple>
+      <w:r>
+        <w:fldChar w:fldCharType="begin"/>
+      </w:r>
+      <w:r>
+        <w:instrText xml:space="preserve"> SEQ Figure \* ARABIC </w:instrText>
+      </w:r>
+      <w:r>
+        <w:fldChar w:fldCharType="separate"/>
+      </w:r>
+      <w:r>
+        <w:rPr>
+          <w:noProof/>
+        </w:rPr>
+        <w:t>3</w:t>
+      </w:r>
+      <w:r>
+        <w:rPr>
+          <w:noProof/>
+        </w:rPr>
+        <w:fldChar w:fldCharType="end"/>
+      </w:r>
       <w:r>
         <w:t>: Remediate</w:t>
       </w:r>
@@ -2835,18 +2741,8 @@
       <w:r>
         <w:t xml:space="preserve"> </w:t>
       </w:r>
-      <w:proofErr w:type="spellStart"/>
-      <w:proofErr w:type="gramStart"/>
-      <w:r>
-        <w:t>getDaysDifference</w:t>
-      </w:r>
-      <w:proofErr w:type="spellEnd"/>
-      <w:r>
-        <w:t>(</w:t>
-      </w:r>
-      <w:proofErr w:type="gramEnd"/>
-      <w:r>
-        <w:t>) - before calculation</w:t>
+      <w:r>
+        <w:t>getDaysDifference() - before calculation</w:t>
       </w:r>
     </w:p>
     <w:p>
@@ -2854,6 +2750,9 @@
         <w:keepNext/>
       </w:pPr>
       <w:r>
+        <w:rPr>
+          <w:noProof/>
+        </w:rPr>
         <w:drawing>
           <wp:inline distT="0" distB="0" distL="0" distR="0" wp14:anchorId="30310CB6" wp14:editId="39893990">
             <wp:extent cx="5731510" cy="1203960"/>
@@ -2898,29 +2797,29 @@
       <w:r>
         <w:t xml:space="preserve">Figure </w:t>
       </w:r>
-      <w:fldSimple w:instr=" SEQ Figure \* ARABIC ">
-        <w:r>
-          <w:rPr>
-            <w:noProof/>
-          </w:rPr>
-          <w:t>4</w:t>
-        </w:r>
-      </w:fldSimple>
-      <w:r>
-        <w:t xml:space="preserve">: Remediated </w:t>
-      </w:r>
-      <w:proofErr w:type="spellStart"/>
-      <w:proofErr w:type="gramStart"/>
-      <w:r>
-        <w:t>getDaysDifference</w:t>
-      </w:r>
-      <w:proofErr w:type="spellEnd"/>
-      <w:r>
-        <w:t>(</w:t>
-      </w:r>
-      <w:proofErr w:type="gramEnd"/>
-      <w:r>
-        <w:t xml:space="preserve">) - </w:t>
+      <w:r>
+        <w:fldChar w:fldCharType="begin"/>
+      </w:r>
+      <w:r>
+        <w:instrText xml:space="preserve"> SEQ Figure \* ARABIC </w:instrText>
+      </w:r>
+      <w:r>
+        <w:fldChar w:fldCharType="separate"/>
+      </w:r>
+      <w:r>
+        <w:rPr>
+          <w:noProof/>
+        </w:rPr>
+        <w:t>4</w:t>
+      </w:r>
+      <w:r>
+        <w:rPr>
+          <w:noProof/>
+        </w:rPr>
+        <w:fldChar w:fldCharType="end"/>
+      </w:r>
+      <w:r>
+        <w:t xml:space="preserve">: Remediated getDaysDifference() - </w:t>
       </w:r>
       <w:r>
         <w:t>after</w:t>
@@ -2934,6 +2833,9 @@
         <w:keepNext/>
       </w:pPr>
       <w:r>
+        <w:rPr>
+          <w:noProof/>
+        </w:rPr>
         <w:drawing>
           <wp:inline distT="0" distB="0" distL="0" distR="0" wp14:anchorId="75C680AD" wp14:editId="3D315800">
             <wp:extent cx="5731510" cy="947420"/>
@@ -2978,14 +2880,27 @@
       <w:r>
         <w:t xml:space="preserve">Figure </w:t>
       </w:r>
-      <w:fldSimple w:instr=" SEQ Figure \* ARABIC ">
-        <w:r>
-          <w:rPr>
-            <w:noProof/>
-          </w:rPr>
-          <w:t>5</w:t>
-        </w:r>
-      </w:fldSimple>
+      <w:r>
+        <w:fldChar w:fldCharType="begin"/>
+      </w:r>
+      <w:r>
+        <w:instrText xml:space="preserve"> SEQ Figure \* ARABIC </w:instrText>
+      </w:r>
+      <w:r>
+        <w:fldChar w:fldCharType="separate"/>
+      </w:r>
+      <w:r>
+        <w:rPr>
+          <w:noProof/>
+        </w:rPr>
+        <w:t>5</w:t>
+      </w:r>
+      <w:r>
+        <w:rPr>
+          <w:noProof/>
+        </w:rPr>
+        <w:fldChar w:fldCharType="end"/>
+      </w:r>
       <w:r>
         <w:t>: Passing test</w:t>
       </w:r>
@@ -2995,6 +2910,9 @@
         <w:keepNext/>
       </w:pPr>
       <w:r>
+        <w:rPr>
+          <w:noProof/>
+        </w:rPr>
         <w:lastRenderedPageBreak/>
         <w:drawing>
           <wp:inline distT="0" distB="0" distL="0" distR="0" wp14:anchorId="5FF6480F" wp14:editId="063745CA">
@@ -3040,21 +2958,40 @@
       <w:r>
         <w:t xml:space="preserve">Figure </w:t>
       </w:r>
-      <w:fldSimple w:instr=" SEQ Figure \* ARABIC ">
-        <w:r>
-          <w:rPr>
-            <w:noProof/>
-          </w:rPr>
-          <w:t>6</w:t>
-        </w:r>
-      </w:fldSimple>
+      <w:r>
+        <w:fldChar w:fldCharType="begin"/>
+      </w:r>
+      <w:r>
+        <w:instrText xml:space="preserve"> SEQ Figure \* ARABIC </w:instrText>
+      </w:r>
+      <w:r>
+        <w:fldChar w:fldCharType="separate"/>
+      </w:r>
+      <w:r>
+        <w:rPr>
+          <w:noProof/>
+        </w:rPr>
+        <w:t>6</w:t>
+      </w:r>
+      <w:r>
+        <w:rPr>
+          <w:noProof/>
+        </w:rPr>
+        <w:fldChar w:fldCharType="end"/>
+      </w:r>
       <w:r>
         <w:t>: FAT result</w:t>
       </w:r>
     </w:p>
     <w:p>
       <w:r>
-        <w:t>Fix has exposed a new defect. Raised as Bug 3: Fine incurred is double expected amount as displayed.</w:t>
+        <w:t xml:space="preserve">Fix has exposed a new defect. Raised as Bug 3: </w:t>
+      </w:r>
+      <w:r>
+        <w:t>Double fine incurred to patron</w:t>
+      </w:r>
+      <w:r>
+        <w:t>.</w:t>
       </w:r>
     </w:p>
     <w:p>
@@ -3067,57 +3004,7 @@
     </w:p>
     <w:p>
       <w:r>
-        <w:t xml:space="preserve">Call hierarchy for </w:t>
-      </w:r>
-      <w:proofErr w:type="spellStart"/>
-      <w:proofErr w:type="gramStart"/>
-      <w:r>
-        <w:t>getDaysDifference</w:t>
-      </w:r>
-      <w:proofErr w:type="spellEnd"/>
-      <w:r>
-        <w:t>(</w:t>
-      </w:r>
-      <w:proofErr w:type="gramEnd"/>
-      <w:r>
-        <w:t xml:space="preserve">) indicates that it is only triggered by calls that initiate in the </w:t>
-      </w:r>
-      <w:proofErr w:type="spellStart"/>
-      <w:r>
-        <w:t>ReturnBookControl.bookScanned</w:t>
-      </w:r>
-      <w:proofErr w:type="spellEnd"/>
-      <w:r>
-        <w:t xml:space="preserve">() and </w:t>
-      </w:r>
-      <w:proofErr w:type="spellStart"/>
-      <w:r>
-        <w:t>ReturnBookControl.dischargeLoan</w:t>
-      </w:r>
-      <w:proofErr w:type="spellEnd"/>
-      <w:r>
-        <w:t xml:space="preserve">() methods. </w:t>
-      </w:r>
-      <w:proofErr w:type="spellStart"/>
-      <w:proofErr w:type="gramStart"/>
-      <w:r>
-        <w:t>dischargeLoan</w:t>
-      </w:r>
-      <w:proofErr w:type="spellEnd"/>
-      <w:r>
-        <w:t>(</w:t>
-      </w:r>
-      <w:proofErr w:type="gramEnd"/>
-      <w:r>
-        <w:t xml:space="preserve">) is run after </w:t>
-      </w:r>
-      <w:proofErr w:type="spellStart"/>
-      <w:r>
-        <w:t>bookScanned</w:t>
-      </w:r>
-      <w:proofErr w:type="spellEnd"/>
-      <w:r>
-        <w:t xml:space="preserve">() concludes. </w:t>
+        <w:t xml:space="preserve">Call hierarchy for getDaysDifference() indicates that it is only triggered by calls that initiate in the ReturnBookControl.bookScanned() and ReturnBookControl.dischargeLoan() methods. dischargeLoan() is run after bookScanned() concludes. </w:t>
       </w:r>
       <w:r>
         <w:t>Regression testing should focus on scenarios where fines are payable.</w:t>
@@ -4867,6 +4754,8 @@
   </w:compat>
   <w:rsids>
     <w:rsidRoot w:val="00E47FCD"/>
+    <w:rsid w:val="000D4B47"/>
+    <w:rsid w:val="00157236"/>
     <w:rsid w:val="00B11F82"/>
     <w:rsid w:val="00E47FCD"/>
     <w:rsid w:val="00EC5CA7"/>
@@ -5340,16 +5229,8 @@
   <w:style w:type="paragraph" w:customStyle="1" w:styleId="3FC1164BAC1941149522C9DF6B27DAE4">
     <w:name w:val="3FC1164BAC1941149522C9DF6B27DAE4"/>
   </w:style>
-  <w:style w:type="paragraph" w:customStyle="1" w:styleId="3D595F1C42584014B6C8281A110A06F8">
-    <w:name w:val="3D595F1C42584014B6C8281A110A06F8"/>
-    <w:rsid w:val="00EC5CA7"/>
-  </w:style>
   <w:style w:type="paragraph" w:customStyle="1" w:styleId="360384F269E044B6963F4F45FA284299">
     <w:name w:val="360384F269E044B6963F4F45FA284299"/>
-  </w:style>
-  <w:style w:type="paragraph" w:customStyle="1" w:styleId="1BD04AFC648343C28C08DCAB2353DD10">
-    <w:name w:val="1BD04AFC648343C28C08DCAB2353DD10"/>
-    <w:rsid w:val="00EC5CA7"/>
   </w:style>
   <w:style w:type="paragraph" w:customStyle="1" w:styleId="30720F731B1843AEA1ECC714E8AE6BA31">
     <w:name w:val="30720F731B1843AEA1ECC714E8AE6BA31"/>
@@ -5367,64 +5248,6 @@
       <w:lang w:eastAsia="en-US"/>
     </w:rPr>
   </w:style>
-  <w:style w:type="paragraph" w:customStyle="1" w:styleId="C9F9EFC6B0BC446CB6D571980680BA82">
-    <w:name w:val="C9F9EFC6B0BC446CB6D571980680BA82"/>
-    <w:rsid w:val="00EC5CA7"/>
-  </w:style>
-  <w:style w:type="paragraph" w:customStyle="1" w:styleId="FB01BB4ADA6D4379AC28400E4FDAE2771">
-    <w:name w:val="FB01BB4ADA6D4379AC28400E4FDAE2771"/>
-    <w:rsid w:val="00EC5CA7"/>
-    <w:pPr>
-      <w:tabs>
-        <w:tab w:val="center" w:pos="4513"/>
-        <w:tab w:val="right" w:pos="9026"/>
-      </w:tabs>
-      <w:spacing w:after="0" w:line="240" w:lineRule="auto"/>
-    </w:pPr>
-    <w:rPr>
-      <w:rFonts w:eastAsiaTheme="minorHAnsi"/>
-      <w:lang w:eastAsia="en-US"/>
-    </w:rPr>
-  </w:style>
-  <w:style w:type="paragraph" w:customStyle="1" w:styleId="864D2FFEBF89493EA13EBD3209246F65">
-    <w:name w:val="864D2FFEBF89493EA13EBD3209246F65"/>
-    <w:rsid w:val="00EC5CA7"/>
-  </w:style>
-  <w:style w:type="paragraph" w:customStyle="1" w:styleId="62A8A45EC51B424EBBA8C5FF2BEBC0CE1">
-    <w:name w:val="62A8A45EC51B424EBBA8C5FF2BEBC0CE1"/>
-    <w:rsid w:val="00EC5CA7"/>
-    <w:pPr>
-      <w:tabs>
-        <w:tab w:val="center" w:pos="4513"/>
-        <w:tab w:val="right" w:pos="9026"/>
-      </w:tabs>
-      <w:spacing w:after="0" w:line="240" w:lineRule="auto"/>
-    </w:pPr>
-    <w:rPr>
-      <w:rFonts w:eastAsiaTheme="minorHAnsi"/>
-      <w:lang w:eastAsia="en-US"/>
-    </w:rPr>
-  </w:style>
-  <w:style w:type="paragraph" w:customStyle="1" w:styleId="509E5A3532564CAAA14383095E77C17B">
-    <w:name w:val="509E5A3532564CAAA14383095E77C17B"/>
-    <w:rsid w:val="00EC5CA7"/>
-  </w:style>
-  <w:style w:type="paragraph" w:customStyle="1" w:styleId="76159897A55E4634B9CB2EF8B978D062">
-    <w:name w:val="76159897A55E4634B9CB2EF8B978D062"/>
-    <w:rsid w:val="00EC5CA7"/>
-  </w:style>
-  <w:style w:type="paragraph" w:customStyle="1" w:styleId="CF7BFB3285EE43D298C4D18C686807E3">
-    <w:name w:val="CF7BFB3285EE43D298C4D18C686807E3"/>
-    <w:rsid w:val="00EC5CA7"/>
-  </w:style>
-  <w:style w:type="paragraph" w:customStyle="1" w:styleId="0247F78F450141658A17BD6D3725DCC6">
-    <w:name w:val="0247F78F450141658A17BD6D3725DCC6"/>
-    <w:rsid w:val="00EC5CA7"/>
-  </w:style>
-  <w:style w:type="paragraph" w:customStyle="1" w:styleId="5FFCE1401E7941C8AB91B167479B0B79">
-    <w:name w:val="5FFCE1401E7941C8AB91B167479B0B79"/>
-    <w:rsid w:val="00EC5CA7"/>
-  </w:style>
   <w:style w:type="paragraph" w:customStyle="1" w:styleId="4E21195E8C2B42AAB8270DCDEEA3030B">
     <w:name w:val="4E21195E8C2B42AAB8270DCDEEA3030B"/>
     <w:rsid w:val="00EC5CA7"/>
@@ -5439,22 +5262,6 @@
   </w:style>
   <w:style w:type="paragraph" w:customStyle="1" w:styleId="3AFEAF4B33B646738A0FF6C85E060E96">
     <w:name w:val="3AFEAF4B33B646738A0FF6C85E060E96"/>
-    <w:rsid w:val="00EC5CA7"/>
-  </w:style>
-  <w:style w:type="paragraph" w:customStyle="1" w:styleId="D703EF8EFCA344BCB781A0459174BBA5">
-    <w:name w:val="D703EF8EFCA344BCB781A0459174BBA5"/>
-    <w:rsid w:val="00EC5CA7"/>
-  </w:style>
-  <w:style w:type="paragraph" w:customStyle="1" w:styleId="D1F900C81AFD435F8480B3E190FB4154">
-    <w:name w:val="D1F900C81AFD435F8480B3E190FB4154"/>
-    <w:rsid w:val="00EC5CA7"/>
-  </w:style>
-  <w:style w:type="paragraph" w:customStyle="1" w:styleId="567B5273D2D9448D8695483752A5B9D8">
-    <w:name w:val="567B5273D2D9448D8695483752A5B9D8"/>
-    <w:rsid w:val="00EC5CA7"/>
-  </w:style>
-  <w:style w:type="paragraph" w:customStyle="1" w:styleId="91D8234678A94584B6C71741FC4A07A9">
-    <w:name w:val="91D8234678A94584B6C71741FC4A07A9"/>
     <w:rsid w:val="00EC5CA7"/>
   </w:style>
   <w:style w:type="paragraph" w:customStyle="1" w:styleId="FB01BB4ADA6D4379AC28400E4FDAE277">

</xml_diff>